<commit_message>
modificado 9 e 11
</commit_message>
<xml_diff>
--- a/Documentos/09.Usuarios e outros stakeholders.docx
+++ b/Documentos/09.Usuarios e outros stakeholders.docx
@@ -2,10 +2,52 @@
 <file path=word/document.xml><?xml version="1.0" encoding="utf-8"?>
 <w:document xmlns:wpc="http://schemas.microsoft.com/office/word/2010/wordprocessingCanvas" xmlns:mc="http://schemas.openxmlformats.org/markup-compatibility/2006" xmlns:o="urn:schemas-microsoft-com:office:office" xmlns:r="http://schemas.openxmlformats.org/officeDocument/2006/relationships" xmlns:m="http://schemas.openxmlformats.org/officeDocument/2006/math" xmlns:v="urn:schemas-microsoft-com:vml" xmlns:wp14="http://schemas.microsoft.com/office/word/2010/wordprocessingDrawing" xmlns:wp="http://schemas.openxmlformats.org/drawingml/2006/wordprocessingDrawing" xmlns:w10="urn:schemas-microsoft-com:office:word" xmlns:w="http://schemas.openxmlformats.org/wordprocessingml/2006/main" xmlns:w14="http://schemas.microsoft.com/office/word/2010/wordml" xmlns:w15="http://schemas.microsoft.com/office/word/2012/wordml" xmlns:wpg="http://schemas.microsoft.com/office/word/2010/wordprocessingGroup" xmlns:wpi="http://schemas.microsoft.com/office/word/2010/wordprocessingInk" xmlns:wne="http://schemas.microsoft.com/office/word/2006/wordml" xmlns:wps="http://schemas.microsoft.com/office/word/2010/wordprocessingShape" mc:Ignorable="w14 w15 wp14">
   <w:body>
+    <w:p xmlns:wp14="http://schemas.microsoft.com/office/word/2010/wordml" wp14:noSpellErr="1" wp14:textId="7EE5BD1F">
+      <w:pPr>
+        <w:pStyle w:val="Cabealho"/>
+        <w:jc w:val="center"/>
+        <w:rPr>
+          <w:rFonts w:ascii="Arial" w:hAnsi="Arial" w:cs="Arial"/>
+          <w:sz w:val="28"/>
+          <w:szCs w:val="28"/>
+        </w:rPr>
+      </w:pPr>
+    </w:p>
+    <w:p w14:noSpellErr="1">
+      <w:pPr>
+        <w:pStyle w:val="Cabealho"/>
+        <w:jc w:val="center"/>
+        <w:rPr>
+          <w:rFonts w:ascii="Arial" w:hAnsi="Arial" w:cs="Arial"/>
+          <w:sz w:val="28"/>
+          <w:szCs w:val="28"/>
+        </w:rPr>
+      </w:pPr>
+      <w:r>
+        <w:rPr>
+          <w:rFonts w:ascii="Arial" w:hAnsi="Arial" w:cs="Arial"/>
+          <w:b w:val="1"/>
+          <w:bCs w:val="1"/>
+          <w:sz w:val="32"/>
+          <w:szCs w:val="32"/>
+        </w:rPr>
+        <w:t>Lista de usuários e outros Stakeholders</w:t>
+      </w:r>
+    </w:p>
+    <w:p w14:noSpellErr="1">
+      <w:pPr>
+        <w:pStyle w:val="Cabealho"/>
+        <w:jc w:val="center"/>
+        <w:rPr>
+          <w:rFonts w:ascii="Arial" w:hAnsi="Arial" w:cs="Arial"/>
+          <w:sz w:val="28"/>
+          <w:szCs w:val="28"/>
+        </w:rPr>
+      </w:pPr>
+    </w:p>
     <w:tbl>
       <w:tblPr>
-        <w:tblStyle w:val="Tabelacomgrade"/>
-        <w:tblpPr w:leftFromText="141" w:rightFromText="141" w:vertAnchor="page" w:horzAnchor="margin" w:tblpY="7171"/>
+        <w:tblStyle w:val="GridTable1Light-Accent4"/>
         <w:tblW w:w="0" w:type="auto"/>
         <w:tblLook w:val="04A0" w:firstRow="1" w:lastRow="0" w:firstColumn="1" w:lastColumn="0" w:noHBand="0" w:noVBand="1"/>
       </w:tblPr>
@@ -17,12 +59,17 @@
         <w:tc>
           <w:tcPr>
             <w:tcW w:w="4247" w:type="dxa"/>
-            <w:shd w:val="clear" w:color="auto" w:fill="F9CB9C"/>
+            <w:shd w:val="clear" w:color="auto" w:fill="FFC000" w:themeFill="accent4"/>
+            <w:tcMar/>
           </w:tcPr>
-          <w:p>
+          <w:p w14:noSpellErr="1">
             <w:pPr>
-              <w:rPr>
-                <w:rFonts w:ascii="Arial" w:hAnsi="Arial" w:cs="Arial"/>
+              <w:pStyle w:val="Cabealho"/>
+              <w:jc w:val="center"/>
+              <w:rPr>
+                <w:rFonts w:ascii="Arial" w:hAnsi="Arial" w:cs="Arial"/>
+                <w:b w:val="1"/>
+                <w:bCs w:val="1"/>
                 <w:sz w:val="24"/>
                 <w:szCs w:val="24"/>
               </w:rPr>
@@ -30,6 +77,8 @@
             <w:r>
               <w:rPr>
                 <w:rFonts w:ascii="Arial" w:hAnsi="Arial" w:cs="Arial"/>
+                <w:b w:val="1"/>
+                <w:bCs w:val="1"/>
                 <w:sz w:val="24"/>
                 <w:szCs w:val="24"/>
               </w:rPr>
@@ -40,11 +89,17 @@
         <w:tc>
           <w:tcPr>
             <w:tcW w:w="4247" w:type="dxa"/>
+            <w:shd w:val="clear" w:color="auto" w:fill="FFC000" w:themeFill="accent4"/>
+            <w:tcMar/>
           </w:tcPr>
-          <w:p>
+          <w:p w14:noSpellErr="1">
             <w:pPr>
-              <w:rPr>
-                <w:rFonts w:ascii="Arial" w:hAnsi="Arial" w:cs="Arial"/>
+              <w:pStyle w:val="Cabealho"/>
+              <w:jc w:val="center"/>
+              <w:rPr>
+                <w:rFonts w:ascii="Arial" w:hAnsi="Arial" w:cs="Arial"/>
+                <w:b w:val="1"/>
+                <w:bCs w:val="1"/>
                 <w:sz w:val="24"/>
                 <w:szCs w:val="24"/>
               </w:rPr>
@@ -52,43 +107,12 @@
             <w:r>
               <w:rPr>
                 <w:rFonts w:ascii="Arial" w:hAnsi="Arial" w:cs="Arial"/>
-                <w:sz w:val="24"/>
-                <w:szCs w:val="24"/>
-              </w:rPr>
-              <w:t>-Funcionários</w:t>
-            </w:r>
-            <w:r>
-              <w:rPr>
-                <w:rFonts w:ascii="Arial" w:hAnsi="Arial" w:cs="Arial"/>
-                <w:sz w:val="24"/>
-                <w:szCs w:val="24"/>
-              </w:rPr>
-              <w:t>.</w:t>
-            </w:r>
-          </w:p>
-          <w:p>
-            <w:pPr>
-              <w:rPr>
-                <w:rFonts w:ascii="Arial" w:hAnsi="Arial" w:cs="Arial"/>
-                <w:sz w:val="24"/>
-                <w:szCs w:val="24"/>
-              </w:rPr>
-            </w:pPr>
-            <w:r>
-              <w:rPr>
-                <w:rFonts w:ascii="Arial" w:hAnsi="Arial" w:cs="Arial"/>
-                <w:sz w:val="24"/>
-                <w:szCs w:val="24"/>
-              </w:rPr>
-              <w:t>-Clientes</w:t>
-            </w:r>
-            <w:r>
-              <w:rPr>
-                <w:rFonts w:ascii="Arial" w:hAnsi="Arial" w:cs="Arial"/>
-                <w:sz w:val="24"/>
-                <w:szCs w:val="24"/>
-              </w:rPr>
-              <w:t>.</w:t>
+                <w:b w:val="1"/>
+                <w:bCs w:val="1"/>
+                <w:sz w:val="24"/>
+                <w:szCs w:val="24"/>
+              </w:rPr>
+              <w:t>Descrição</w:t>
             </w:r>
           </w:p>
         </w:tc>
@@ -97,10 +121,11 @@
         <w:tc>
           <w:tcPr>
             <w:tcW w:w="4247" w:type="dxa"/>
-            <w:shd w:val="clear" w:color="auto" w:fill="F9CB9C"/>
+            <w:tcMar/>
           </w:tcPr>
-          <w:p>
+          <w:p w14:noSpellErr="1">
             <w:pPr>
+              <w:pStyle w:val="Cabealho"/>
               <w:rPr>
                 <w:rFonts w:ascii="Arial" w:hAnsi="Arial" w:cs="Arial"/>
                 <w:sz w:val="24"/>
@@ -113,41 +138,82 @@
                 <w:sz w:val="24"/>
                 <w:szCs w:val="24"/>
               </w:rPr>
-              <w:t>Outros Stakeholders</w:t>
+              <w:t>F</w:t>
+            </w:r>
+            <w:r>
+              <w:rPr>
+                <w:rFonts w:ascii="Arial" w:hAnsi="Arial" w:cs="Arial"/>
+                <w:sz w:val="24"/>
+                <w:szCs w:val="24"/>
+              </w:rPr>
+              <w:t>uncionários</w:t>
             </w:r>
           </w:p>
         </w:tc>
         <w:tc>
           <w:tcPr>
             <w:tcW w:w="4247" w:type="dxa"/>
+            <w:tcMar/>
           </w:tcPr>
-          <w:p>
+          <w:p w14:noSpellErr="1">
             <w:pPr>
-              <w:rPr>
-                <w:rFonts w:ascii="Arial" w:hAnsi="Arial" w:cs="Arial"/>
-                <w:sz w:val="24"/>
-                <w:szCs w:val="24"/>
+              <w:pStyle w:val="Cabealho"/>
+              <w:rPr>
+                <w:rFonts w:ascii="Arial" w:hAnsi="Arial" w:cs="Arial"/>
+                <w:b w:val="1"/>
+                <w:bCs w:val="1"/>
+                <w:sz w:val="28"/>
+                <w:szCs w:val="28"/>
               </w:rPr>
             </w:pPr>
             <w:r>
               <w:rPr>
                 <w:rFonts w:ascii="Arial" w:hAnsi="Arial" w:cs="Arial"/>
-                <w:sz w:val="24"/>
-                <w:szCs w:val="24"/>
-              </w:rPr>
-              <w:t>-Alunos</w:t>
-            </w:r>
-            <w:r>
-              <w:rPr>
-                <w:rFonts w:ascii="Arial" w:hAnsi="Arial" w:cs="Arial"/>
-                <w:sz w:val="24"/>
-                <w:szCs w:val="24"/>
-              </w:rPr>
-              <w:t>.</w:t>
+                <w:b w:val="1"/>
+                <w:bCs w:val="1"/>
+                <w:sz w:val="24"/>
+                <w:szCs w:val="24"/>
+              </w:rPr>
+              <w:t>Usar</w:t>
+            </w:r>
+            <w:r>
+              <w:rPr>
+                <w:rFonts w:ascii="Arial" w:hAnsi="Arial" w:cs="Arial"/>
+                <w:b w:val="1"/>
+                <w:bCs w:val="1"/>
+                <w:sz w:val="24"/>
+                <w:szCs w:val="24"/>
+              </w:rPr>
+              <w:t>á</w:t>
+            </w:r>
+            <w:r>
+              <w:rPr>
+                <w:rFonts w:ascii="Arial" w:hAnsi="Arial" w:cs="Arial"/>
+                <w:b w:val="1"/>
+                <w:bCs w:val="1"/>
+                <w:sz w:val="24"/>
+                <w:szCs w:val="24"/>
+              </w:rPr>
+              <w:t xml:space="preserve"> o novo sistema para</w:t>
+            </w:r>
+            <w:r>
+              <w:rPr>
+                <w:rFonts w:ascii="Arial" w:hAnsi="Arial" w:cs="Arial"/>
+                <w:b w:val="1"/>
+                <w:bCs w:val="1"/>
+                <w:sz w:val="28"/>
+                <w:szCs w:val="28"/>
+              </w:rPr>
+              <w:t>:</w:t>
             </w:r>
           </w:p>
-          <w:p>
+          <w:p w14:noSpellErr="1">
             <w:pPr>
+              <w:pStyle w:val="Cabealho"/>
+              <w:numPr>
+                <w:ilvl w:val="0"/>
+                <w:numId w:val="1"/>
+              </w:numPr>
               <w:rPr>
                 <w:rFonts w:ascii="Arial" w:hAnsi="Arial" w:cs="Arial"/>
                 <w:sz w:val="24"/>
@@ -160,11 +226,48 @@
                 <w:sz w:val="24"/>
                 <w:szCs w:val="24"/>
               </w:rPr>
-              <w:t>-Fornecedor.</w:t>
+              <w:t>Informar</w:t>
+            </w:r>
+            <w:r>
+              <w:rPr>
+                <w:rFonts w:ascii="Arial" w:hAnsi="Arial" w:cs="Arial"/>
+                <w:sz w:val="24"/>
+                <w:szCs w:val="24"/>
+              </w:rPr>
+              <w:t>á</w:t>
+            </w:r>
+            <w:r>
+              <w:rPr>
+                <w:rFonts w:ascii="Arial" w:hAnsi="Arial" w:cs="Arial"/>
+                <w:sz w:val="24"/>
+                <w:szCs w:val="24"/>
+              </w:rPr>
+              <w:t xml:space="preserve"> e relatar</w:t>
+            </w:r>
+            <w:r>
+              <w:rPr>
+                <w:rFonts w:ascii="Arial" w:hAnsi="Arial" w:cs="Arial"/>
+                <w:sz w:val="24"/>
+                <w:szCs w:val="24"/>
+              </w:rPr>
+              <w:t>á</w:t>
+            </w:r>
+            <w:r>
+              <w:rPr>
+                <w:rFonts w:ascii="Arial" w:hAnsi="Arial" w:cs="Arial"/>
+                <w:sz w:val="24"/>
+                <w:szCs w:val="24"/>
+              </w:rPr>
+              <w:t xml:space="preserve"> todas as mudanças no estoque via um e-mail ou um relatório no final do dia </w:t>
             </w:r>
           </w:p>
-          <w:p>
+          <w:p w14:noSpellErr="1">
             <w:pPr>
+              <w:pStyle w:val="Cabealho"/>
+              <w:numPr>
+                <w:ilvl w:val="0"/>
+                <w:numId w:val="1"/>
+              </w:numPr>
               <w:rPr>
                 <w:rFonts w:ascii="Arial" w:hAnsi="Arial" w:cs="Arial"/>
                 <w:sz w:val="24"/>
@@ -177,7 +280,69 @@
                 <w:sz w:val="24"/>
                 <w:szCs w:val="24"/>
               </w:rPr>
-              <w:t>-</w:t>
+              <w:t>Facilitar</w:t>
+            </w:r>
+            <w:r>
+              <w:rPr>
+                <w:rFonts w:ascii="Arial" w:hAnsi="Arial" w:cs="Arial"/>
+                <w:sz w:val="24"/>
+                <w:szCs w:val="24"/>
+              </w:rPr>
+              <w:t>á</w:t>
+            </w:r>
+            <w:r>
+              <w:rPr>
+                <w:rFonts w:ascii="Arial" w:hAnsi="Arial" w:cs="Arial"/>
+                <w:sz w:val="24"/>
+                <w:szCs w:val="24"/>
+              </w:rPr>
+              <w:t xml:space="preserve"> no atendimento ao cliente e verific</w:t>
+            </w:r>
+            <w:r>
+              <w:rPr>
+                <w:rFonts w:ascii="Arial" w:hAnsi="Arial" w:cs="Arial"/>
+                <w:sz w:val="24"/>
+                <w:szCs w:val="24"/>
+              </w:rPr>
+              <w:t>ará</w:t>
+            </w:r>
+            <w:r>
+              <w:rPr>
+                <w:rFonts w:ascii="Arial" w:hAnsi="Arial" w:cs="Arial"/>
+                <w:sz w:val="24"/>
+                <w:szCs w:val="24"/>
+              </w:rPr>
+              <w:t xml:space="preserve"> o que foi consumido.  </w:t>
+            </w:r>
+          </w:p>
+          <w:p w14:noSpellErr="1">
+            <w:pPr>
+              <w:pStyle w:val="Cabealho"/>
+              <w:numPr>
+                <w:ilvl w:val="0"/>
+                <w:numId w:val="1"/>
+              </w:numPr>
+              <w:rPr>
+                <w:rFonts w:ascii="Arial" w:hAnsi="Arial" w:cs="Arial"/>
+                <w:sz w:val="28"/>
+                <w:szCs w:val="28"/>
+              </w:rPr>
+            </w:pPr>
+            <w:r>
+              <w:rPr>
+                <w:rFonts w:ascii="Arial" w:hAnsi="Arial" w:cs="Arial"/>
+                <w:sz w:val="24"/>
+                <w:szCs w:val="24"/>
+              </w:rPr>
+              <w:t>Controle</w:t>
+            </w:r>
+            <w:r>
+              <w:rPr>
+                <w:rFonts w:ascii="Arial" w:hAnsi="Arial" w:cs="Arial"/>
+                <w:sz w:val="24"/>
+                <w:szCs w:val="24"/>
+              </w:rPr>
+              <w:t xml:space="preserve"> na forma de pagamento.</w:t>
             </w:r>
           </w:p>
         </w:tc>
@@ -186,10 +351,11 @@
         <w:tc>
           <w:tcPr>
             <w:tcW w:w="4247" w:type="dxa"/>
-            <w:shd w:val="clear" w:color="auto" w:fill="F9CB9C"/>
+            <w:tcMar/>
           </w:tcPr>
-          <w:p>
+          <w:p w14:noSpellErr="1">
             <w:pPr>
+              <w:pStyle w:val="Cabealho"/>
               <w:rPr>
                 <w:rFonts w:ascii="Arial" w:hAnsi="Arial" w:cs="Arial"/>
                 <w:sz w:val="24"/>
@@ -202,125 +368,22 @@
                 <w:sz w:val="24"/>
                 <w:szCs w:val="24"/>
               </w:rPr>
-              <w:t>Comentários</w:t>
+              <w:t>Gerente</w:t>
             </w:r>
           </w:p>
         </w:tc>
         <w:tc>
           <w:tcPr>
             <w:tcW w:w="4247" w:type="dxa"/>
+            <w:tcMar/>
           </w:tcPr>
-          <w:p>
-            <w:pPr>
-              <w:rPr>
-                <w:rFonts w:ascii="Arial" w:hAnsi="Arial" w:cs="Arial"/>
-                <w:sz w:val="24"/>
-                <w:szCs w:val="24"/>
-              </w:rPr>
-            </w:pPr>
-            <w:r>
-              <w:rPr>
-                <w:rFonts w:ascii="Arial" w:hAnsi="Arial" w:cs="Arial"/>
-                <w:sz w:val="24"/>
-                <w:szCs w:val="24"/>
-              </w:rPr>
-              <w:t>-Alunos desenvolvem a solução</w:t>
-            </w:r>
-          </w:p>
-          <w:p>
-            <w:pPr>
-              <w:rPr>
-                <w:rFonts w:ascii="Arial" w:hAnsi="Arial" w:cs="Arial"/>
-                <w:sz w:val="24"/>
-                <w:szCs w:val="24"/>
-              </w:rPr>
-            </w:pPr>
-            <w:r>
-              <w:rPr>
-                <w:rFonts w:ascii="Arial" w:hAnsi="Arial" w:cs="Arial"/>
-                <w:sz w:val="24"/>
-                <w:szCs w:val="24"/>
-              </w:rPr>
-              <w:t>-Produtos são afetados pelo sistema de controle de estoque</w:t>
-            </w:r>
-          </w:p>
-          <w:p>
-            <w:pPr>
-              <w:rPr>
-                <w:rFonts w:ascii="Arial" w:hAnsi="Arial" w:cs="Arial"/>
-                <w:sz w:val="24"/>
-                <w:szCs w:val="24"/>
-              </w:rPr>
-            </w:pPr>
-            <w:r>
-              <w:rPr>
-                <w:rFonts w:ascii="Arial" w:hAnsi="Arial" w:cs="Arial"/>
-                <w:sz w:val="24"/>
-                <w:szCs w:val="24"/>
-              </w:rPr>
-              <w:t>-Lucros são afetados pelo sistema de pagamento</w:t>
-            </w:r>
-          </w:p>
-          <w:p>
-            <w:pPr>
-              <w:rPr>
-                <w:rFonts w:ascii="Arial" w:hAnsi="Arial" w:cs="Arial"/>
-                <w:sz w:val="24"/>
-                <w:szCs w:val="24"/>
-              </w:rPr>
-            </w:pPr>
-            <w:r>
-              <w:rPr>
-                <w:rFonts w:ascii="Arial" w:hAnsi="Arial" w:cs="Arial"/>
-                <w:sz w:val="24"/>
-                <w:szCs w:val="24"/>
-              </w:rPr>
-              <w:t>-Funcionários utilizarão o sistema para controle de pagamento e estoque</w:t>
-            </w:r>
-          </w:p>
-          <w:p>
-            <w:pPr>
-              <w:rPr>
-                <w:rFonts w:ascii="Arial" w:hAnsi="Arial" w:cs="Arial"/>
-                <w:sz w:val="24"/>
-                <w:szCs w:val="24"/>
-              </w:rPr>
-            </w:pPr>
-            <w:r>
-              <w:rPr>
-                <w:rFonts w:ascii="Arial" w:hAnsi="Arial" w:cs="Arial"/>
-                <w:sz w:val="24"/>
-                <w:szCs w:val="24"/>
-              </w:rPr>
-              <w:t>-Clientes utilizarão o sistema de pagamento</w:t>
-            </w:r>
-          </w:p>
-        </w:tc>
-      </w:tr>
-    </w:tbl>
-    <w:tbl>
-      <w:tblPr>
-        <w:tblStyle w:val="Tabelacomgrade"/>
-        <w:tblpPr w:leftFromText="141" w:rightFromText="141" w:vertAnchor="text" w:horzAnchor="margin" w:tblpY="731"/>
-        <w:tblW w:w="0" w:type="auto"/>
-        <w:tblLook w:val="04A0" w:firstRow="1" w:lastRow="0" w:firstColumn="1" w:lastColumn="0" w:noHBand="0" w:noVBand="1"/>
-      </w:tblPr>
-      <w:tblGrid>
-        <w:gridCol w:w="4247"/>
-        <w:gridCol w:w="4247"/>
-      </w:tblGrid>
-      <w:tr>
-        <w:tc>
-          <w:tcPr>
-            <w:tcW w:w="4247" w:type="dxa"/>
-          </w:tcPr>
-          <w:p>
+          <w:p w14:noSpellErr="1">
             <w:pPr>
               <w:pStyle w:val="Cabealho"/>
-              <w:jc w:val="center"/>
-              <w:rPr>
-                <w:rFonts w:ascii="Arial" w:hAnsi="Arial" w:cs="Arial"/>
-                <w:b/>
+              <w:rPr>
+                <w:rFonts w:ascii="Arial" w:hAnsi="Arial" w:cs="Arial"/>
+                <w:b w:val="1"/>
+                <w:bCs w:val="1"/>
                 <w:sz w:val="24"/>
                 <w:szCs w:val="24"/>
               </w:rPr>
@@ -328,25 +391,43 @@
             <w:r>
               <w:rPr>
                 <w:rFonts w:ascii="Arial" w:hAnsi="Arial" w:cs="Arial"/>
-                <w:b/>
-                <w:sz w:val="24"/>
-                <w:szCs w:val="24"/>
-              </w:rPr>
-              <w:t>Usuários</w:t>
+                <w:b w:val="1"/>
+                <w:bCs w:val="1"/>
+                <w:sz w:val="24"/>
+                <w:szCs w:val="24"/>
+              </w:rPr>
+              <w:t>Usar</w:t>
+            </w:r>
+            <w:r>
+              <w:rPr>
+                <w:rFonts w:ascii="Arial" w:hAnsi="Arial" w:cs="Arial"/>
+                <w:b w:val="1"/>
+                <w:bCs w:val="1"/>
+                <w:sz w:val="24"/>
+                <w:szCs w:val="24"/>
+              </w:rPr>
+              <w:t>á</w:t>
+            </w:r>
+            <w:r>
+              <w:rPr>
+                <w:rFonts w:ascii="Arial" w:hAnsi="Arial" w:cs="Arial"/>
+                <w:b w:val="1"/>
+                <w:bCs w:val="1"/>
+                <w:sz w:val="24"/>
+                <w:szCs w:val="24"/>
+              </w:rPr>
+              <w:t xml:space="preserve"> o novo sistema para:</w:t>
             </w:r>
           </w:p>
-        </w:tc>
-        <w:tc>
-          <w:tcPr>
-            <w:tcW w:w="4247" w:type="dxa"/>
-          </w:tcPr>
-          <w:p>
+          <w:p w14:noSpellErr="1">
             <w:pPr>
               <w:pStyle w:val="Cabealho"/>
-              <w:jc w:val="center"/>
-              <w:rPr>
-                <w:rFonts w:ascii="Arial" w:hAnsi="Arial" w:cs="Arial"/>
-                <w:b/>
+              <w:numPr>
+                <w:ilvl w:val="0"/>
+                <w:numId w:val="2"/>
+              </w:numPr>
+              <w:rPr>
+                <w:rFonts w:ascii="Arial" w:hAnsi="Arial" w:cs="Arial"/>
                 <w:sz w:val="24"/>
                 <w:szCs w:val="24"/>
               </w:rPr>
@@ -354,11 +435,48 @@
             <w:r>
               <w:rPr>
                 <w:rFonts w:ascii="Arial" w:hAnsi="Arial" w:cs="Arial"/>
-                <w:b/>
-                <w:sz w:val="24"/>
-                <w:szCs w:val="24"/>
-              </w:rPr>
-              <w:t>Descrição</w:t>
+                <w:sz w:val="24"/>
+                <w:szCs w:val="24"/>
+              </w:rPr>
+              <w:t>Terá acesso único a todas as informações no banco de dados</w:t>
+            </w:r>
+            <w:r>
+              <w:rPr>
+                <w:rFonts w:ascii="Arial" w:hAnsi="Arial" w:cs="Arial"/>
+                <w:sz w:val="24"/>
+                <w:szCs w:val="24"/>
+              </w:rPr>
+              <w:t>.</w:t>
+            </w:r>
+          </w:p>
+          <w:p w14:noSpellErr="1">
+            <w:pPr>
+              <w:pStyle w:val="Cabealho"/>
+              <w:numPr>
+                <w:ilvl w:val="0"/>
+                <w:numId w:val="2"/>
+              </w:numPr>
+              <w:rPr>
+                <w:rFonts w:ascii="Arial" w:hAnsi="Arial" w:cs="Arial"/>
+                <w:sz w:val="24"/>
+                <w:szCs w:val="24"/>
+              </w:rPr>
+            </w:pPr>
+            <w:r>
+              <w:rPr>
+                <w:rFonts w:ascii="Arial" w:hAnsi="Arial" w:cs="Arial"/>
+                <w:sz w:val="24"/>
+                <w:szCs w:val="24"/>
+              </w:rPr>
+              <w:t>Terá maior controle sobre os funcionários</w:t>
+            </w:r>
+            <w:r>
+              <w:rPr>
+                <w:rFonts w:ascii="Arial" w:hAnsi="Arial" w:cs="Arial"/>
+                <w:sz w:val="24"/>
+                <w:szCs w:val="24"/>
+              </w:rPr>
+              <w:t>.</w:t>
             </w:r>
           </w:p>
         </w:tc>
@@ -367,10 +485,13 @@
         <w:tc>
           <w:tcPr>
             <w:tcW w:w="4247" w:type="dxa"/>
+            <w:shd w:val="clear" w:color="auto" w:fill="FFC000" w:themeFill="accent4"/>
+            <w:tcMar/>
           </w:tcPr>
-          <w:p>
+          <w:p w14:noSpellErr="1">
             <w:pPr>
               <w:pStyle w:val="Cabealho"/>
+              <w:jc w:val="center"/>
               <w:rPr>
                 <w:rFonts w:ascii="Arial" w:hAnsi="Arial" w:cs="Arial"/>
                 <w:sz w:val="24"/>
@@ -383,123 +504,37 @@
                 <w:sz w:val="24"/>
                 <w:szCs w:val="24"/>
               </w:rPr>
-              <w:t>F</w:t>
-            </w:r>
-            <w:r>
-              <w:rPr>
-                <w:rFonts w:ascii="Arial" w:hAnsi="Arial" w:cs="Arial"/>
-                <w:sz w:val="24"/>
-                <w:szCs w:val="24"/>
-              </w:rPr>
-              <w:t>uncionários</w:t>
+              <w:t>Outros Stakeholders</w:t>
             </w:r>
           </w:p>
         </w:tc>
         <w:tc>
           <w:tcPr>
             <w:tcW w:w="4247" w:type="dxa"/>
+            <w:shd w:val="clear" w:color="auto" w:fill="FFC000" w:themeFill="accent4"/>
+            <w:tcMar/>
           </w:tcPr>
-          <w:p>
+          <w:p w14:noSpellErr="1">
             <w:pPr>
               <w:pStyle w:val="Cabealho"/>
-              <w:rPr>
-                <w:rFonts w:ascii="Arial" w:hAnsi="Arial" w:cs="Arial"/>
-                <w:b/>
-                <w:sz w:val="28"/>
-                <w:szCs w:val="28"/>
+              <w:jc w:val="center"/>
+              <w:rPr>
+                <w:rFonts w:ascii="Arial" w:hAnsi="Arial" w:cs="Arial"/>
+                <w:b w:val="1"/>
+                <w:bCs w:val="1"/>
+                <w:sz w:val="24"/>
+                <w:szCs w:val="24"/>
               </w:rPr>
             </w:pPr>
             <w:r>
               <w:rPr>
                 <w:rFonts w:ascii="Arial" w:hAnsi="Arial" w:cs="Arial"/>
-                <w:b/>
-                <w:sz w:val="24"/>
-                <w:szCs w:val="24"/>
-              </w:rPr>
-              <w:t>Usara o novo sistema para</w:t>
-            </w:r>
-            <w:r>
-              <w:rPr>
-                <w:rFonts w:ascii="Arial" w:hAnsi="Arial" w:cs="Arial"/>
-                <w:b/>
-                <w:sz w:val="28"/>
-                <w:szCs w:val="28"/>
-              </w:rPr>
-              <w:t>:</w:t>
-            </w:r>
-          </w:p>
-          <w:p>
-            <w:pPr>
-              <w:pStyle w:val="Cabealho"/>
-              <w:numPr>
-                <w:ilvl w:val="0"/>
-                <w:numId w:val="1"/>
-              </w:numPr>
-              <w:rPr>
-                <w:rFonts w:ascii="Arial" w:hAnsi="Arial" w:cs="Arial"/>
-                <w:sz w:val="24"/>
-                <w:szCs w:val="24"/>
-              </w:rPr>
-            </w:pPr>
-            <w:r>
-              <w:rPr>
-                <w:rFonts w:ascii="Arial" w:hAnsi="Arial" w:cs="Arial"/>
-                <w:sz w:val="24"/>
-                <w:szCs w:val="24"/>
-              </w:rPr>
-              <w:t>Controle de estoque de produtos.</w:t>
-            </w:r>
-          </w:p>
-          <w:p>
-            <w:pPr>
-              <w:pStyle w:val="Cabealho"/>
-              <w:numPr>
-                <w:ilvl w:val="0"/>
-                <w:numId w:val="1"/>
-              </w:numPr>
-              <w:rPr>
-                <w:rFonts w:ascii="Arial" w:hAnsi="Arial" w:cs="Arial"/>
-                <w:sz w:val="24"/>
-                <w:szCs w:val="24"/>
-              </w:rPr>
-            </w:pPr>
-            <w:r>
-              <w:rPr>
-                <w:rFonts w:ascii="Arial" w:hAnsi="Arial" w:cs="Arial"/>
-                <w:sz w:val="24"/>
-                <w:szCs w:val="24"/>
-              </w:rPr>
-              <w:t xml:space="preserve">Atendimento ao clientes. </w:t>
-            </w:r>
-          </w:p>
-          <w:p>
-            <w:pPr>
-              <w:pStyle w:val="Cabealho"/>
-              <w:numPr>
-                <w:ilvl w:val="0"/>
-                <w:numId w:val="1"/>
-              </w:numPr>
-              <w:rPr>
-                <w:rFonts w:ascii="Arial" w:hAnsi="Arial" w:cs="Arial"/>
-                <w:sz w:val="28"/>
-                <w:szCs w:val="28"/>
-              </w:rPr>
-            </w:pPr>
-            <w:r>
-              <w:rPr>
-                <w:rFonts w:ascii="Arial" w:hAnsi="Arial" w:cs="Arial"/>
-                <w:sz w:val="24"/>
-                <w:szCs w:val="24"/>
-              </w:rPr>
-              <w:t>Controle</w:t>
-            </w:r>
-            <w:r>
-              <w:rPr>
-                <w:rFonts w:ascii="Arial" w:hAnsi="Arial" w:cs="Arial"/>
-                <w:sz w:val="24"/>
-                <w:szCs w:val="24"/>
-              </w:rPr>
-              <w:t xml:space="preserve"> na forma de pagamento.</w:t>
+                <w:b w:val="1"/>
+                <w:bCs w:val="1"/>
+                <w:sz w:val="24"/>
+                <w:szCs w:val="24"/>
+              </w:rPr>
+              <w:t>Descrição</w:t>
             </w:r>
           </w:p>
         </w:tc>
@@ -508,10 +543,12 @@
         <w:tc>
           <w:tcPr>
             <w:tcW w:w="4247" w:type="dxa"/>
+            <w:tcMar/>
           </w:tcPr>
-          <w:p>
+          <w:p w14:noSpellErr="1">
             <w:pPr>
               <w:pStyle w:val="Cabealho"/>
+              <w:jc w:val="left"/>
               <w:rPr>
                 <w:rFonts w:ascii="Arial" w:hAnsi="Arial" w:cs="Arial"/>
                 <w:sz w:val="24"/>
@@ -524,84 +561,57 @@
                 <w:sz w:val="24"/>
                 <w:szCs w:val="24"/>
               </w:rPr>
-              <w:t xml:space="preserve">Cliente </w:t>
+              <w:t>clientes</w:t>
             </w:r>
           </w:p>
         </w:tc>
         <w:tc>
           <w:tcPr>
             <w:tcW w:w="4247" w:type="dxa"/>
+            <w:tcMar/>
           </w:tcPr>
-          <w:p>
-            <w:pPr>
-              <w:pStyle w:val="Cabealho"/>
-              <w:rPr>
-                <w:rFonts w:ascii="Arial" w:hAnsi="Arial" w:cs="Arial"/>
-                <w:b/>
-                <w:sz w:val="24"/>
-                <w:szCs w:val="24"/>
-              </w:rPr>
-            </w:pPr>
-            <w:r>
-              <w:rPr>
-                <w:rFonts w:ascii="Arial" w:hAnsi="Arial" w:cs="Arial"/>
-                <w:b/>
-                <w:sz w:val="24"/>
-                <w:szCs w:val="24"/>
-              </w:rPr>
-              <w:t>Usara o novo sistema para:</w:t>
-            </w:r>
-          </w:p>
-          <w:p>
+          <w:p w14:noSpellErr="1">
             <w:pPr>
               <w:pStyle w:val="Cabealho"/>
               <w:numPr>
                 <w:ilvl w:val="0"/>
-                <w:numId w:val="2"/>
+                <w:numId w:val="4"/>
               </w:numPr>
-              <w:rPr>
-                <w:rFonts w:ascii="Arial" w:hAnsi="Arial" w:cs="Arial"/>
+              <w:jc w:val="left"/>
+              <w:rPr>
                 <w:sz w:val="24"/>
                 <w:szCs w:val="24"/>
               </w:rPr>
             </w:pPr>
             <w:r>
               <w:rPr>
-                <w:rFonts w:ascii="Arial" w:hAnsi="Arial" w:cs="Arial"/>
-                <w:sz w:val="24"/>
-                <w:szCs w:val="24"/>
-              </w:rPr>
-              <w:t>Segurança na forma de pagamento</w:t>
-            </w:r>
-            <w:r>
-              <w:rPr>
-                <w:rFonts w:ascii="Arial" w:hAnsi="Arial" w:cs="Arial"/>
-                <w:sz w:val="24"/>
-                <w:szCs w:val="24"/>
-              </w:rPr>
-              <w:t>.</w:t>
+                <w:rFonts w:ascii="Arial" w:hAnsi="Arial" w:eastAsia="Arial" w:cs="Arial"/>
+                <w:sz w:val="24"/>
+                <w:szCs w:val="24"/>
+              </w:rPr>
+              <w:t>Terá maior segurança na forma de realizar o pagamento via comanda.</w:t>
             </w:r>
           </w:p>
-          <w:p>
+          <w:p w14:noSpellErr="1">
             <w:pPr>
               <w:pStyle w:val="Cabealho"/>
               <w:numPr>
                 <w:ilvl w:val="0"/>
-                <w:numId w:val="2"/>
+                <w:numId w:val="4"/>
               </w:numPr>
-              <w:rPr>
-                <w:rFonts w:ascii="Arial" w:hAnsi="Arial" w:cs="Arial"/>
+              <w:jc w:val="left"/>
+              <w:rPr>
                 <w:sz w:val="24"/>
                 <w:szCs w:val="24"/>
               </w:rPr>
             </w:pPr>
             <w:r>
               <w:rPr>
-                <w:rFonts w:ascii="Arial" w:hAnsi="Arial" w:cs="Arial"/>
-                <w:sz w:val="24"/>
-                <w:szCs w:val="24"/>
-              </w:rPr>
-              <w:t>Atendimento mais rápido.</w:t>
+                <w:rFonts w:ascii="Arial" w:hAnsi="Arial" w:eastAsia="Arial" w:cs="Arial"/>
+                <w:sz w:val="24"/>
+                <w:szCs w:val="24"/>
+              </w:rPr>
+              <w:t>Atendimento será mais rápido.</w:t>
             </w:r>
           </w:p>
         </w:tc>
@@ -610,39 +620,68 @@
         <w:tc>
           <w:tcPr>
             <w:tcW w:w="4247" w:type="dxa"/>
+            <w:tcMar/>
+          </w:tcPr>
+          <w:p w14:noSpellErr="1">
+            <w:pPr>
+              <w:pStyle w:val="Cabealho"/>
+              <w:jc w:val="left"/>
+              <w:rPr>
+                <w:rFonts w:ascii="Arial" w:hAnsi="Arial" w:cs="Arial"/>
+                <w:sz w:val="24"/>
+                <w:szCs w:val="24"/>
+              </w:rPr>
+            </w:pPr>
+            <w:r>
+              <w:rPr>
+                <w:rFonts w:ascii="Arial" w:hAnsi="Arial" w:cs="Arial"/>
+                <w:sz w:val="24"/>
+                <w:szCs w:val="24"/>
+              </w:rPr>
+              <w:t xml:space="preserve">Fornecedor </w:t>
+            </w:r>
+          </w:p>
+        </w:tc>
+        <w:tc>
+          <w:tcPr>
+            <w:cnfStyle w:val="000000000000" w:firstRow="0" w:lastRow="0" w:firstColumn="0" w:lastColumn="0" w:oddVBand="0" w:evenVBand="0" w:oddHBand="0" w:evenHBand="0" w:firstRowFirstColumn="0" w:firstRowLastColumn="0" w:lastRowFirstColumn="0" w:lastRowLastColumn="0"/>
+            <w:tcW w:w="4247" w:type="dxa"/>
+            <w:tcMar/>
           </w:tcPr>
           <w:p>
             <w:pPr>
               <w:pStyle w:val="Cabealho"/>
-              <w:rPr>
-                <w:rFonts w:ascii="Arial" w:hAnsi="Arial" w:cs="Arial"/>
+              <w:numPr>
+                <w:ilvl w:val="0"/>
+                <w:numId w:val="7"/>
+              </w:numPr>
+              <w:jc w:val="left"/>
+              <w:rPr>
                 <w:sz w:val="24"/>
                 <w:szCs w:val="24"/>
               </w:rPr>
             </w:pPr>
-            <w:bookmarkStart w:id="0" w:name="_GoBack"/>
-            <w:bookmarkEnd w:id="0"/>
-          </w:p>
-        </w:tc>
-        <w:tc>
-          <w:tcPr>
-            <w:tcW w:w="4247" w:type="dxa"/>
-          </w:tcPr>
-          <w:p>
-            <w:pPr>
-              <w:pStyle w:val="Cabealho"/>
-              <w:rPr>
-                <w:rFonts w:ascii="Arial" w:hAnsi="Arial" w:cs="Arial"/>
-                <w:b/>
-                <w:sz w:val="24"/>
-                <w:szCs w:val="24"/>
-              </w:rPr>
-            </w:pPr>
+            <w:r>
+              <w:rPr>
+                <w:rFonts w:ascii="Arial" w:hAnsi="Arial" w:eastAsia="Arial" w:cs="Arial"/>
+                <w:sz w:val="24"/>
+                <w:szCs w:val="24"/>
+              </w:rPr>
+              <w:t>Terá uma lista detalha de produtos</w:t>
+            </w:r>
+            <w:r>
+              <w:rPr>
+                <w:rFonts w:ascii="Arial" w:hAnsi="Arial" w:eastAsia="Arial" w:cs="Arial"/>
+                <w:sz w:val="24"/>
+                <w:szCs w:val="24"/>
+              </w:rPr>
+              <w:t xml:space="preserve"> faltam no estoque.</w:t>
+            </w:r>
           </w:p>
         </w:tc>
       </w:tr>
     </w:tbl>
-    <w:p>
+    <w:p w14:noSpellErr="1">
       <w:pPr>
         <w:pStyle w:val="Cabealho"/>
         <w:jc w:val="center"/>
@@ -652,25 +691,41 @@
           <w:szCs w:val="28"/>
         </w:rPr>
       </w:pPr>
-      <w:r>
+    </w:p>
+    <w:p w14:noSpellErr="1">
+      <w:pPr>
+        <w:pStyle w:val="Cabealho"/>
+        <w:jc w:val="center"/>
         <w:rPr>
           <w:rFonts w:ascii="Arial" w:hAnsi="Arial" w:cs="Arial"/>
           <w:sz w:val="28"/>
           <w:szCs w:val="28"/>
         </w:rPr>
-        <w:t>Lista de usuários e outros S</w:t>
-      </w:r>
-      <w:r>
+      </w:pPr>
+    </w:p>
+    <w:p>
+      <w:pPr>
+        <w:rPr>
+          <w:noProof w:val="0"/>
+          <w:lang w:val="pt-BR"/>
+        </w:rPr>
+      </w:pPr>
+      <w:proofErr w:type="gramStart"/>
+      <w:proofErr w:type="gramEnd"/>
+    </w:p>
+    <w:p>
+      <w:pPr>
+        <w:pStyle w:val="Cabealho"/>
+        <w:jc w:val="center"/>
         <w:rPr>
           <w:rFonts w:ascii="Arial" w:hAnsi="Arial" w:cs="Arial"/>
           <w:sz w:val="28"/>
           <w:szCs w:val="28"/>
         </w:rPr>
-        <w:t>takeholders</w:t>
-      </w:r>
+      </w:pPr>
     </w:p>
     <w:sectPr>
-      <w:pgSz w:w="11906" w:h="16838"/>
+      <w:pgSz w:w="11906" w:h="16838" w:orient="portrait"/>
       <w:pgMar w:top="1417" w:right="1701" w:bottom="1417" w:left="1701" w:header="708" w:footer="708" w:gutter="0"/>
       <w:cols w:space="708"/>
       <w:docGrid w:linePitch="360"/>
@@ -682,7 +737,7 @@
 <file path=word/endnotes.xml><?xml version="1.0" encoding="utf-8"?>
 <w:endnotes xmlns:wpc="http://schemas.microsoft.com/office/word/2010/wordprocessingCanvas" xmlns:mc="http://schemas.openxmlformats.org/markup-compatibility/2006" xmlns:o="urn:schemas-microsoft-com:office:office" xmlns:r="http://schemas.openxmlformats.org/officeDocument/2006/relationships" xmlns:m="http://schemas.openxmlformats.org/officeDocument/2006/math" xmlns:v="urn:schemas-microsoft-com:vml" xmlns:wp14="http://schemas.microsoft.com/office/word/2010/wordprocessingDrawing" xmlns:wp="http://schemas.openxmlformats.org/drawingml/2006/wordprocessingDrawing" xmlns:w10="urn:schemas-microsoft-com:office:word" xmlns:w="http://schemas.openxmlformats.org/wordprocessingml/2006/main" xmlns:w14="http://schemas.microsoft.com/office/word/2010/wordml" xmlns:w15="http://schemas.microsoft.com/office/word/2012/wordml" xmlns:wpg="http://schemas.microsoft.com/office/word/2010/wordprocessingGroup" xmlns:wpi="http://schemas.microsoft.com/office/word/2010/wordprocessingInk" xmlns:wne="http://schemas.microsoft.com/office/word/2006/wordml" xmlns:wps="http://schemas.microsoft.com/office/word/2010/wordprocessingShape" mc:Ignorable="w14 w15 wp14">
   <w:endnote w:type="separator" w:id="-1">
-    <w:p>
+    <w:p xmlns:wp14="http://schemas.microsoft.com/office/word/2010/wordml" wp14:textId="77777777">
       <w:pPr>
         <w:spacing w:after="0" w:line="240" w:lineRule="auto"/>
       </w:pPr>
@@ -692,7 +747,7 @@
     </w:p>
   </w:endnote>
   <w:endnote w:type="continuationSeparator" w:id="0">
-    <w:p>
+    <w:p xmlns:wp14="http://schemas.microsoft.com/office/word/2010/wordml" wp14:textId="77777777">
       <w:pPr>
         <w:spacing w:after="0" w:line="240" w:lineRule="auto"/>
       </w:pPr>
@@ -707,7 +762,7 @@
 <file path=word/footnotes.xml><?xml version="1.0" encoding="utf-8"?>
 <w:footnotes xmlns:wpc="http://schemas.microsoft.com/office/word/2010/wordprocessingCanvas" xmlns:mc="http://schemas.openxmlformats.org/markup-compatibility/2006" xmlns:o="urn:schemas-microsoft-com:office:office" xmlns:r="http://schemas.openxmlformats.org/officeDocument/2006/relationships" xmlns:m="http://schemas.openxmlformats.org/officeDocument/2006/math" xmlns:v="urn:schemas-microsoft-com:vml" xmlns:wp14="http://schemas.microsoft.com/office/word/2010/wordprocessingDrawing" xmlns:wp="http://schemas.openxmlformats.org/drawingml/2006/wordprocessingDrawing" xmlns:w10="urn:schemas-microsoft-com:office:word" xmlns:w="http://schemas.openxmlformats.org/wordprocessingml/2006/main" xmlns:w14="http://schemas.microsoft.com/office/word/2010/wordml" xmlns:w15="http://schemas.microsoft.com/office/word/2012/wordml" xmlns:wpg="http://schemas.microsoft.com/office/word/2010/wordprocessingGroup" xmlns:wpi="http://schemas.microsoft.com/office/word/2010/wordprocessingInk" xmlns:wne="http://schemas.microsoft.com/office/word/2006/wordml" xmlns:wps="http://schemas.microsoft.com/office/word/2010/wordprocessingShape" mc:Ignorable="w14 w15 wp14">
   <w:footnote w:type="separator" w:id="-1">
-    <w:p>
+    <w:p xmlns:wp14="http://schemas.microsoft.com/office/word/2010/wordml" wp14:textId="77777777">
       <w:pPr>
         <w:spacing w:after="0" w:line="240" w:lineRule="auto"/>
       </w:pPr>
@@ -717,7 +772,7 @@
     </w:p>
   </w:footnote>
   <w:footnote w:type="continuationSeparator" w:id="0">
-    <w:p>
+    <w:p xmlns:wp14="http://schemas.microsoft.com/office/word/2010/wordml" wp14:textId="77777777">
       <w:pPr>
         <w:spacing w:after="0" w:line="240" w:lineRule="auto"/>
       </w:pPr>
@@ -731,6 +786,561 @@
 
 <file path=word/numbering.xml><?xml version="1.0" encoding="utf-8"?>
 <w:numbering xmlns:wpc="http://schemas.microsoft.com/office/word/2010/wordprocessingCanvas" xmlns:mc="http://schemas.openxmlformats.org/markup-compatibility/2006" xmlns:o="urn:schemas-microsoft-com:office:office" xmlns:r="http://schemas.openxmlformats.org/officeDocument/2006/relationships" xmlns:m="http://schemas.openxmlformats.org/officeDocument/2006/math" xmlns:v="urn:schemas-microsoft-com:vml" xmlns:wp14="http://schemas.microsoft.com/office/word/2010/wordprocessingDrawing" xmlns:wp="http://schemas.openxmlformats.org/drawingml/2006/wordprocessingDrawing" xmlns:w10="urn:schemas-microsoft-com:office:word" xmlns:w="http://schemas.openxmlformats.org/wordprocessingml/2006/main" xmlns:w14="http://schemas.microsoft.com/office/word/2010/wordml" xmlns:w15="http://schemas.microsoft.com/office/word/2012/wordml" xmlns:wpg="http://schemas.microsoft.com/office/word/2010/wordprocessingGroup" xmlns:wpi="http://schemas.microsoft.com/office/word/2010/wordprocessingInk" xmlns:wne="http://schemas.microsoft.com/office/word/2006/wordml" xmlns:wps="http://schemas.microsoft.com/office/word/2010/wordprocessingShape" mc:Ignorable="w14 w15 wp14">
+  <w:abstractNum xmlns:w="http://schemas.openxmlformats.org/wordprocessingml/2006/main" w:abstractNumId="6">
+    <w:multiLevelType xmlns:w="http://schemas.openxmlformats.org/wordprocessingml/2006/main" w:val="hybridMultilevel"/>
+    <w:lvl xmlns:w="http://schemas.openxmlformats.org/wordprocessingml/2006/main" w:ilvl="0">
+      <w:start w:val="1"/>
+      <w:numFmt w:val="bullet"/>
+      <w:lvlText w:val=""/>
+      <w:lvlJc w:val="left"/>
+      <w:pPr>
+        <w:ind w:left="720" w:hanging="360"/>
+      </w:pPr>
+      <w:rPr>
+        <w:rFonts w:hint="default" w:ascii="Wingdings" w:hAnsi="Wingdings"/>
+      </w:rPr>
+    </w:lvl>
+    <w:lvl xmlns:w="http://schemas.openxmlformats.org/wordprocessingml/2006/main" w:ilvl="1">
+      <w:start w:val="1"/>
+      <w:numFmt w:val="bullet"/>
+      <w:lvlText w:val="o"/>
+      <w:lvlJc w:val="left"/>
+      <w:pPr>
+        <w:ind w:left="1440" w:hanging="360"/>
+      </w:pPr>
+      <w:rPr>
+        <w:rFonts w:hint="default" w:ascii="Courier New" w:hAnsi="Courier New"/>
+      </w:rPr>
+    </w:lvl>
+    <w:lvl xmlns:w="http://schemas.openxmlformats.org/wordprocessingml/2006/main" w:ilvl="2">
+      <w:start w:val="1"/>
+      <w:numFmt w:val="bullet"/>
+      <w:lvlText w:val=""/>
+      <w:lvlJc w:val="left"/>
+      <w:pPr>
+        <w:ind w:left="2160" w:hanging="360"/>
+      </w:pPr>
+      <w:rPr>
+        <w:rFonts w:hint="default" w:ascii="Wingdings" w:hAnsi="Wingdings"/>
+      </w:rPr>
+    </w:lvl>
+    <w:lvl xmlns:w="http://schemas.openxmlformats.org/wordprocessingml/2006/main" w:ilvl="3">
+      <w:start w:val="1"/>
+      <w:numFmt w:val="bullet"/>
+      <w:lvlText w:val=""/>
+      <w:lvlJc w:val="left"/>
+      <w:pPr>
+        <w:ind w:left="2880" w:hanging="360"/>
+      </w:pPr>
+      <w:rPr>
+        <w:rFonts w:hint="default" w:ascii="Symbol" w:hAnsi="Symbol"/>
+      </w:rPr>
+    </w:lvl>
+    <w:lvl xmlns:w="http://schemas.openxmlformats.org/wordprocessingml/2006/main" w:ilvl="4">
+      <w:start w:val="1"/>
+      <w:numFmt w:val="bullet"/>
+      <w:lvlText w:val="o"/>
+      <w:lvlJc w:val="left"/>
+      <w:pPr>
+        <w:ind w:left="3600" w:hanging="360"/>
+      </w:pPr>
+      <w:rPr>
+        <w:rFonts w:hint="default" w:ascii="Courier New" w:hAnsi="Courier New"/>
+      </w:rPr>
+    </w:lvl>
+    <w:lvl xmlns:w="http://schemas.openxmlformats.org/wordprocessingml/2006/main" w:ilvl="5">
+      <w:start w:val="1"/>
+      <w:numFmt w:val="bullet"/>
+      <w:lvlText w:val=""/>
+      <w:lvlJc w:val="left"/>
+      <w:pPr>
+        <w:ind w:left="4320" w:hanging="360"/>
+      </w:pPr>
+      <w:rPr>
+        <w:rFonts w:hint="default" w:ascii="Wingdings" w:hAnsi="Wingdings"/>
+      </w:rPr>
+    </w:lvl>
+    <w:lvl xmlns:w="http://schemas.openxmlformats.org/wordprocessingml/2006/main" w:ilvl="6">
+      <w:start w:val="1"/>
+      <w:numFmt w:val="bullet"/>
+      <w:lvlText w:val=""/>
+      <w:lvlJc w:val="left"/>
+      <w:pPr>
+        <w:ind w:left="5040" w:hanging="360"/>
+      </w:pPr>
+      <w:rPr>
+        <w:rFonts w:hint="default" w:ascii="Symbol" w:hAnsi="Symbol"/>
+      </w:rPr>
+    </w:lvl>
+    <w:lvl xmlns:w="http://schemas.openxmlformats.org/wordprocessingml/2006/main" w:ilvl="7">
+      <w:start w:val="1"/>
+      <w:numFmt w:val="bullet"/>
+      <w:lvlText w:val="o"/>
+      <w:lvlJc w:val="left"/>
+      <w:pPr>
+        <w:ind w:left="5760" w:hanging="360"/>
+      </w:pPr>
+      <w:rPr>
+        <w:rFonts w:hint="default" w:ascii="Courier New" w:hAnsi="Courier New"/>
+      </w:rPr>
+    </w:lvl>
+    <w:lvl xmlns:w="http://schemas.openxmlformats.org/wordprocessingml/2006/main" w:ilvl="8">
+      <w:start w:val="1"/>
+      <w:numFmt w:val="bullet"/>
+      <w:lvlText w:val=""/>
+      <w:lvlJc w:val="left"/>
+      <w:pPr>
+        <w:ind w:left="6480" w:hanging="360"/>
+      </w:pPr>
+      <w:rPr>
+        <w:rFonts w:hint="default" w:ascii="Wingdings" w:hAnsi="Wingdings"/>
+      </w:rPr>
+    </w:lvl>
+  </w:abstractNum>
+  <w:abstractNum xmlns:w="http://schemas.openxmlformats.org/wordprocessingml/2006/main" w:abstractNumId="5">
+    <w:multiLevelType xmlns:w="http://schemas.openxmlformats.org/wordprocessingml/2006/main" w:val="hybridMultilevel"/>
+    <w:lvl xmlns:w="http://schemas.openxmlformats.org/wordprocessingml/2006/main" w:ilvl="0">
+      <w:start w:val="1"/>
+      <w:numFmt w:val="bullet"/>
+      <w:lvlText w:val=""/>
+      <w:lvlJc w:val="left"/>
+      <w:pPr>
+        <w:ind w:left="720" w:hanging="360"/>
+      </w:pPr>
+      <w:rPr>
+        <w:rFonts w:hint="default" w:ascii="Wingdings" w:hAnsi="Wingdings"/>
+      </w:rPr>
+    </w:lvl>
+    <w:lvl xmlns:w="http://schemas.openxmlformats.org/wordprocessingml/2006/main" w:ilvl="1">
+      <w:start w:val="1"/>
+      <w:numFmt w:val="bullet"/>
+      <w:lvlText w:val="o"/>
+      <w:lvlJc w:val="left"/>
+      <w:pPr>
+        <w:ind w:left="1440" w:hanging="360"/>
+      </w:pPr>
+      <w:rPr>
+        <w:rFonts w:hint="default" w:ascii="Courier New" w:hAnsi="Courier New"/>
+      </w:rPr>
+    </w:lvl>
+    <w:lvl xmlns:w="http://schemas.openxmlformats.org/wordprocessingml/2006/main" w:ilvl="2">
+      <w:start w:val="1"/>
+      <w:numFmt w:val="bullet"/>
+      <w:lvlText w:val=""/>
+      <w:lvlJc w:val="left"/>
+      <w:pPr>
+        <w:ind w:left="2160" w:hanging="360"/>
+      </w:pPr>
+      <w:rPr>
+        <w:rFonts w:hint="default" w:ascii="Wingdings" w:hAnsi="Wingdings"/>
+      </w:rPr>
+    </w:lvl>
+    <w:lvl xmlns:w="http://schemas.openxmlformats.org/wordprocessingml/2006/main" w:ilvl="3">
+      <w:start w:val="1"/>
+      <w:numFmt w:val="bullet"/>
+      <w:lvlText w:val=""/>
+      <w:lvlJc w:val="left"/>
+      <w:pPr>
+        <w:ind w:left="2880" w:hanging="360"/>
+      </w:pPr>
+      <w:rPr>
+        <w:rFonts w:hint="default" w:ascii="Symbol" w:hAnsi="Symbol"/>
+      </w:rPr>
+    </w:lvl>
+    <w:lvl xmlns:w="http://schemas.openxmlformats.org/wordprocessingml/2006/main" w:ilvl="4">
+      <w:start w:val="1"/>
+      <w:numFmt w:val="bullet"/>
+      <w:lvlText w:val="o"/>
+      <w:lvlJc w:val="left"/>
+      <w:pPr>
+        <w:ind w:left="3600" w:hanging="360"/>
+      </w:pPr>
+      <w:rPr>
+        <w:rFonts w:hint="default" w:ascii="Courier New" w:hAnsi="Courier New"/>
+      </w:rPr>
+    </w:lvl>
+    <w:lvl xmlns:w="http://schemas.openxmlformats.org/wordprocessingml/2006/main" w:ilvl="5">
+      <w:start w:val="1"/>
+      <w:numFmt w:val="bullet"/>
+      <w:lvlText w:val=""/>
+      <w:lvlJc w:val="left"/>
+      <w:pPr>
+        <w:ind w:left="4320" w:hanging="360"/>
+      </w:pPr>
+      <w:rPr>
+        <w:rFonts w:hint="default" w:ascii="Wingdings" w:hAnsi="Wingdings"/>
+      </w:rPr>
+    </w:lvl>
+    <w:lvl xmlns:w="http://schemas.openxmlformats.org/wordprocessingml/2006/main" w:ilvl="6">
+      <w:start w:val="1"/>
+      <w:numFmt w:val="bullet"/>
+      <w:lvlText w:val=""/>
+      <w:lvlJc w:val="left"/>
+      <w:pPr>
+        <w:ind w:left="5040" w:hanging="360"/>
+      </w:pPr>
+      <w:rPr>
+        <w:rFonts w:hint="default" w:ascii="Symbol" w:hAnsi="Symbol"/>
+      </w:rPr>
+    </w:lvl>
+    <w:lvl xmlns:w="http://schemas.openxmlformats.org/wordprocessingml/2006/main" w:ilvl="7">
+      <w:start w:val="1"/>
+      <w:numFmt w:val="bullet"/>
+      <w:lvlText w:val="o"/>
+      <w:lvlJc w:val="left"/>
+      <w:pPr>
+        <w:ind w:left="5760" w:hanging="360"/>
+      </w:pPr>
+      <w:rPr>
+        <w:rFonts w:hint="default" w:ascii="Courier New" w:hAnsi="Courier New"/>
+      </w:rPr>
+    </w:lvl>
+    <w:lvl xmlns:w="http://schemas.openxmlformats.org/wordprocessingml/2006/main" w:ilvl="8">
+      <w:start w:val="1"/>
+      <w:numFmt w:val="bullet"/>
+      <w:lvlText w:val=""/>
+      <w:lvlJc w:val="left"/>
+      <w:pPr>
+        <w:ind w:left="6480" w:hanging="360"/>
+      </w:pPr>
+      <w:rPr>
+        <w:rFonts w:hint="default" w:ascii="Wingdings" w:hAnsi="Wingdings"/>
+      </w:rPr>
+    </w:lvl>
+  </w:abstractNum>
+  <w:abstractNum xmlns:w="http://schemas.openxmlformats.org/wordprocessingml/2006/main" w:abstractNumId="4">
+    <w:multiLevelType xmlns:w="http://schemas.openxmlformats.org/wordprocessingml/2006/main" w:val="hybridMultilevel"/>
+    <w:lvl xmlns:w="http://schemas.openxmlformats.org/wordprocessingml/2006/main" w:ilvl="0">
+      <w:start w:val="1"/>
+      <w:numFmt w:val="bullet"/>
+      <w:lvlText w:val=""/>
+      <w:lvlJc w:val="left"/>
+      <w:pPr>
+        <w:ind w:left="720" w:hanging="360"/>
+      </w:pPr>
+      <w:rPr>
+        <w:rFonts w:hint="default" w:ascii="Wingdings" w:hAnsi="Wingdings"/>
+      </w:rPr>
+    </w:lvl>
+    <w:lvl xmlns:w="http://schemas.openxmlformats.org/wordprocessingml/2006/main" w:ilvl="1">
+      <w:start w:val="1"/>
+      <w:numFmt w:val="bullet"/>
+      <w:lvlText w:val="o"/>
+      <w:lvlJc w:val="left"/>
+      <w:pPr>
+        <w:ind w:left="1440" w:hanging="360"/>
+      </w:pPr>
+      <w:rPr>
+        <w:rFonts w:hint="default" w:ascii="Courier New" w:hAnsi="Courier New"/>
+      </w:rPr>
+    </w:lvl>
+    <w:lvl xmlns:w="http://schemas.openxmlformats.org/wordprocessingml/2006/main" w:ilvl="2">
+      <w:start w:val="1"/>
+      <w:numFmt w:val="bullet"/>
+      <w:lvlText w:val=""/>
+      <w:lvlJc w:val="left"/>
+      <w:pPr>
+        <w:ind w:left="2160" w:hanging="360"/>
+      </w:pPr>
+      <w:rPr>
+        <w:rFonts w:hint="default" w:ascii="Wingdings" w:hAnsi="Wingdings"/>
+      </w:rPr>
+    </w:lvl>
+    <w:lvl xmlns:w="http://schemas.openxmlformats.org/wordprocessingml/2006/main" w:ilvl="3">
+      <w:start w:val="1"/>
+      <w:numFmt w:val="bullet"/>
+      <w:lvlText w:val=""/>
+      <w:lvlJc w:val="left"/>
+      <w:pPr>
+        <w:ind w:left="2880" w:hanging="360"/>
+      </w:pPr>
+      <w:rPr>
+        <w:rFonts w:hint="default" w:ascii="Symbol" w:hAnsi="Symbol"/>
+      </w:rPr>
+    </w:lvl>
+    <w:lvl xmlns:w="http://schemas.openxmlformats.org/wordprocessingml/2006/main" w:ilvl="4">
+      <w:start w:val="1"/>
+      <w:numFmt w:val="bullet"/>
+      <w:lvlText w:val="o"/>
+      <w:lvlJc w:val="left"/>
+      <w:pPr>
+        <w:ind w:left="3600" w:hanging="360"/>
+      </w:pPr>
+      <w:rPr>
+        <w:rFonts w:hint="default" w:ascii="Courier New" w:hAnsi="Courier New"/>
+      </w:rPr>
+    </w:lvl>
+    <w:lvl xmlns:w="http://schemas.openxmlformats.org/wordprocessingml/2006/main" w:ilvl="5">
+      <w:start w:val="1"/>
+      <w:numFmt w:val="bullet"/>
+      <w:lvlText w:val=""/>
+      <w:lvlJc w:val="left"/>
+      <w:pPr>
+        <w:ind w:left="4320" w:hanging="360"/>
+      </w:pPr>
+      <w:rPr>
+        <w:rFonts w:hint="default" w:ascii="Wingdings" w:hAnsi="Wingdings"/>
+      </w:rPr>
+    </w:lvl>
+    <w:lvl xmlns:w="http://schemas.openxmlformats.org/wordprocessingml/2006/main" w:ilvl="6">
+      <w:start w:val="1"/>
+      <w:numFmt w:val="bullet"/>
+      <w:lvlText w:val=""/>
+      <w:lvlJc w:val="left"/>
+      <w:pPr>
+        <w:ind w:left="5040" w:hanging="360"/>
+      </w:pPr>
+      <w:rPr>
+        <w:rFonts w:hint="default" w:ascii="Symbol" w:hAnsi="Symbol"/>
+      </w:rPr>
+    </w:lvl>
+    <w:lvl xmlns:w="http://schemas.openxmlformats.org/wordprocessingml/2006/main" w:ilvl="7">
+      <w:start w:val="1"/>
+      <w:numFmt w:val="bullet"/>
+      <w:lvlText w:val="o"/>
+      <w:lvlJc w:val="left"/>
+      <w:pPr>
+        <w:ind w:left="5760" w:hanging="360"/>
+      </w:pPr>
+      <w:rPr>
+        <w:rFonts w:hint="default" w:ascii="Courier New" w:hAnsi="Courier New"/>
+      </w:rPr>
+    </w:lvl>
+    <w:lvl xmlns:w="http://schemas.openxmlformats.org/wordprocessingml/2006/main" w:ilvl="8">
+      <w:start w:val="1"/>
+      <w:numFmt w:val="bullet"/>
+      <w:lvlText w:val=""/>
+      <w:lvlJc w:val="left"/>
+      <w:pPr>
+        <w:ind w:left="6480" w:hanging="360"/>
+      </w:pPr>
+      <w:rPr>
+        <w:rFonts w:hint="default" w:ascii="Wingdings" w:hAnsi="Wingdings"/>
+      </w:rPr>
+    </w:lvl>
+  </w:abstractNum>
+  <w:abstractNum xmlns:w="http://schemas.openxmlformats.org/wordprocessingml/2006/main" w:abstractNumId="3">
+    <w:multiLevelType xmlns:w="http://schemas.openxmlformats.org/wordprocessingml/2006/main" w:val="hybridMultilevel"/>
+    <w:lvl xmlns:w="http://schemas.openxmlformats.org/wordprocessingml/2006/main" w:ilvl="0">
+      <w:start w:val="1"/>
+      <w:numFmt w:val="bullet"/>
+      <w:lvlText w:val=""/>
+      <w:lvlJc w:val="left"/>
+      <w:pPr>
+        <w:ind w:left="720" w:hanging="360"/>
+      </w:pPr>
+      <w:rPr>
+        <w:rFonts w:hint="default" w:ascii="Wingdings" w:hAnsi="Wingdings"/>
+      </w:rPr>
+    </w:lvl>
+    <w:lvl xmlns:w="http://schemas.openxmlformats.org/wordprocessingml/2006/main" w:ilvl="1">
+      <w:start w:val="1"/>
+      <w:numFmt w:val="bullet"/>
+      <w:lvlText w:val="o"/>
+      <w:lvlJc w:val="left"/>
+      <w:pPr>
+        <w:ind w:left="1440" w:hanging="360"/>
+      </w:pPr>
+      <w:rPr>
+        <w:rFonts w:hint="default" w:ascii="Courier New" w:hAnsi="Courier New"/>
+      </w:rPr>
+    </w:lvl>
+    <w:lvl xmlns:w="http://schemas.openxmlformats.org/wordprocessingml/2006/main" w:ilvl="2">
+      <w:start w:val="1"/>
+      <w:numFmt w:val="bullet"/>
+      <w:lvlText w:val=""/>
+      <w:lvlJc w:val="left"/>
+      <w:pPr>
+        <w:ind w:left="2160" w:hanging="360"/>
+      </w:pPr>
+      <w:rPr>
+        <w:rFonts w:hint="default" w:ascii="Wingdings" w:hAnsi="Wingdings"/>
+      </w:rPr>
+    </w:lvl>
+    <w:lvl xmlns:w="http://schemas.openxmlformats.org/wordprocessingml/2006/main" w:ilvl="3">
+      <w:start w:val="1"/>
+      <w:numFmt w:val="bullet"/>
+      <w:lvlText w:val=""/>
+      <w:lvlJc w:val="left"/>
+      <w:pPr>
+        <w:ind w:left="2880" w:hanging="360"/>
+      </w:pPr>
+      <w:rPr>
+        <w:rFonts w:hint="default" w:ascii="Symbol" w:hAnsi="Symbol"/>
+      </w:rPr>
+    </w:lvl>
+    <w:lvl xmlns:w="http://schemas.openxmlformats.org/wordprocessingml/2006/main" w:ilvl="4">
+      <w:start w:val="1"/>
+      <w:numFmt w:val="bullet"/>
+      <w:lvlText w:val="o"/>
+      <w:lvlJc w:val="left"/>
+      <w:pPr>
+        <w:ind w:left="3600" w:hanging="360"/>
+      </w:pPr>
+      <w:rPr>
+        <w:rFonts w:hint="default" w:ascii="Courier New" w:hAnsi="Courier New"/>
+      </w:rPr>
+    </w:lvl>
+    <w:lvl xmlns:w="http://schemas.openxmlformats.org/wordprocessingml/2006/main" w:ilvl="5">
+      <w:start w:val="1"/>
+      <w:numFmt w:val="bullet"/>
+      <w:lvlText w:val=""/>
+      <w:lvlJc w:val="left"/>
+      <w:pPr>
+        <w:ind w:left="4320" w:hanging="360"/>
+      </w:pPr>
+      <w:rPr>
+        <w:rFonts w:hint="default" w:ascii="Wingdings" w:hAnsi="Wingdings"/>
+      </w:rPr>
+    </w:lvl>
+    <w:lvl xmlns:w="http://schemas.openxmlformats.org/wordprocessingml/2006/main" w:ilvl="6">
+      <w:start w:val="1"/>
+      <w:numFmt w:val="bullet"/>
+      <w:lvlText w:val=""/>
+      <w:lvlJc w:val="left"/>
+      <w:pPr>
+        <w:ind w:left="5040" w:hanging="360"/>
+      </w:pPr>
+      <w:rPr>
+        <w:rFonts w:hint="default" w:ascii="Symbol" w:hAnsi="Symbol"/>
+      </w:rPr>
+    </w:lvl>
+    <w:lvl xmlns:w="http://schemas.openxmlformats.org/wordprocessingml/2006/main" w:ilvl="7">
+      <w:start w:val="1"/>
+      <w:numFmt w:val="bullet"/>
+      <w:lvlText w:val="o"/>
+      <w:lvlJc w:val="left"/>
+      <w:pPr>
+        <w:ind w:left="5760" w:hanging="360"/>
+      </w:pPr>
+      <w:rPr>
+        <w:rFonts w:hint="default" w:ascii="Courier New" w:hAnsi="Courier New"/>
+      </w:rPr>
+    </w:lvl>
+    <w:lvl xmlns:w="http://schemas.openxmlformats.org/wordprocessingml/2006/main" w:ilvl="8">
+      <w:start w:val="1"/>
+      <w:numFmt w:val="bullet"/>
+      <w:lvlText w:val=""/>
+      <w:lvlJc w:val="left"/>
+      <w:pPr>
+        <w:ind w:left="6480" w:hanging="360"/>
+      </w:pPr>
+      <w:rPr>
+        <w:rFonts w:hint="default" w:ascii="Wingdings" w:hAnsi="Wingdings"/>
+      </w:rPr>
+    </w:lvl>
+  </w:abstractNum>
+  <w:abstractNum xmlns:w="http://schemas.openxmlformats.org/wordprocessingml/2006/main" w:abstractNumId="2">
+    <w:multiLevelType xmlns:w="http://schemas.openxmlformats.org/wordprocessingml/2006/main" w:val="hybridMultilevel"/>
+    <w:lvl xmlns:w="http://schemas.openxmlformats.org/wordprocessingml/2006/main" w:ilvl="0">
+      <w:start w:val="1"/>
+      <w:numFmt w:val="bullet"/>
+      <w:lvlText w:val=""/>
+      <w:lvlJc w:val="left"/>
+      <w:pPr>
+        <w:ind w:left="720" w:hanging="360"/>
+      </w:pPr>
+      <w:rPr>
+        <w:rFonts w:hint="default" w:ascii="Wingdings" w:hAnsi="Wingdings"/>
+      </w:rPr>
+    </w:lvl>
+    <w:lvl xmlns:w="http://schemas.openxmlformats.org/wordprocessingml/2006/main" w:ilvl="1">
+      <w:start w:val="1"/>
+      <w:numFmt w:val="bullet"/>
+      <w:lvlText w:val="o"/>
+      <w:lvlJc w:val="left"/>
+      <w:pPr>
+        <w:ind w:left="1440" w:hanging="360"/>
+      </w:pPr>
+      <w:rPr>
+        <w:rFonts w:hint="default" w:ascii="Courier New" w:hAnsi="Courier New"/>
+      </w:rPr>
+    </w:lvl>
+    <w:lvl xmlns:w="http://schemas.openxmlformats.org/wordprocessingml/2006/main" w:ilvl="2">
+      <w:start w:val="1"/>
+      <w:numFmt w:val="bullet"/>
+      <w:lvlText w:val=""/>
+      <w:lvlJc w:val="left"/>
+      <w:pPr>
+        <w:ind w:left="2160" w:hanging="360"/>
+      </w:pPr>
+      <w:rPr>
+        <w:rFonts w:hint="default" w:ascii="Wingdings" w:hAnsi="Wingdings"/>
+      </w:rPr>
+    </w:lvl>
+    <w:lvl xmlns:w="http://schemas.openxmlformats.org/wordprocessingml/2006/main" w:ilvl="3">
+      <w:start w:val="1"/>
+      <w:numFmt w:val="bullet"/>
+      <w:lvlText w:val=""/>
+      <w:lvlJc w:val="left"/>
+      <w:pPr>
+        <w:ind w:left="2880" w:hanging="360"/>
+      </w:pPr>
+      <w:rPr>
+        <w:rFonts w:hint="default" w:ascii="Symbol" w:hAnsi="Symbol"/>
+      </w:rPr>
+    </w:lvl>
+    <w:lvl xmlns:w="http://schemas.openxmlformats.org/wordprocessingml/2006/main" w:ilvl="4">
+      <w:start w:val="1"/>
+      <w:numFmt w:val="bullet"/>
+      <w:lvlText w:val="o"/>
+      <w:lvlJc w:val="left"/>
+      <w:pPr>
+        <w:ind w:left="3600" w:hanging="360"/>
+      </w:pPr>
+      <w:rPr>
+        <w:rFonts w:hint="default" w:ascii="Courier New" w:hAnsi="Courier New"/>
+      </w:rPr>
+    </w:lvl>
+    <w:lvl xmlns:w="http://schemas.openxmlformats.org/wordprocessingml/2006/main" w:ilvl="5">
+      <w:start w:val="1"/>
+      <w:numFmt w:val="bullet"/>
+      <w:lvlText w:val=""/>
+      <w:lvlJc w:val="left"/>
+      <w:pPr>
+        <w:ind w:left="4320" w:hanging="360"/>
+      </w:pPr>
+      <w:rPr>
+        <w:rFonts w:hint="default" w:ascii="Wingdings" w:hAnsi="Wingdings"/>
+      </w:rPr>
+    </w:lvl>
+    <w:lvl xmlns:w="http://schemas.openxmlformats.org/wordprocessingml/2006/main" w:ilvl="6">
+      <w:start w:val="1"/>
+      <w:numFmt w:val="bullet"/>
+      <w:lvlText w:val=""/>
+      <w:lvlJc w:val="left"/>
+      <w:pPr>
+        <w:ind w:left="5040" w:hanging="360"/>
+      </w:pPr>
+      <w:rPr>
+        <w:rFonts w:hint="default" w:ascii="Symbol" w:hAnsi="Symbol"/>
+      </w:rPr>
+    </w:lvl>
+    <w:lvl xmlns:w="http://schemas.openxmlformats.org/wordprocessingml/2006/main" w:ilvl="7">
+      <w:start w:val="1"/>
+      <w:numFmt w:val="bullet"/>
+      <w:lvlText w:val="o"/>
+      <w:lvlJc w:val="left"/>
+      <w:pPr>
+        <w:ind w:left="5760" w:hanging="360"/>
+      </w:pPr>
+      <w:rPr>
+        <w:rFonts w:hint="default" w:ascii="Courier New" w:hAnsi="Courier New"/>
+      </w:rPr>
+    </w:lvl>
+    <w:lvl xmlns:w="http://schemas.openxmlformats.org/wordprocessingml/2006/main" w:ilvl="8">
+      <w:start w:val="1"/>
+      <w:numFmt w:val="bullet"/>
+      <w:lvlText w:val=""/>
+      <w:lvlJc w:val="left"/>
+      <w:pPr>
+        <w:ind w:left="6480" w:hanging="360"/>
+      </w:pPr>
+      <w:rPr>
+        <w:rFonts w:hint="default" w:ascii="Wingdings" w:hAnsi="Wingdings"/>
+      </w:rPr>
+    </w:lvl>
+  </w:abstractNum>
   <w:abstractNum w:abstractNumId="0">
     <w:nsid w:val="1E2236EB"/>
     <w:multiLevelType w:val="hybridMultilevel"/>
@@ -744,7 +1354,7 @@
         <w:ind w:left="720" w:hanging="360"/>
       </w:pPr>
       <w:rPr>
-        <w:rFonts w:ascii="Wingdings" w:hAnsi="Wingdings" w:hint="default"/>
+        <w:rFonts w:hint="default" w:ascii="Wingdings" w:hAnsi="Wingdings"/>
       </w:rPr>
     </w:lvl>
     <w:lvl w:ilvl="1" w:tplc="04160003" w:tentative="1">
@@ -756,7 +1366,7 @@
         <w:ind w:left="1440" w:hanging="360"/>
       </w:pPr>
       <w:rPr>
-        <w:rFonts w:ascii="Courier New" w:hAnsi="Courier New" w:cs="Courier New" w:hint="default"/>
+        <w:rFonts w:hint="default" w:ascii="Courier New" w:hAnsi="Courier New" w:cs="Courier New"/>
       </w:rPr>
     </w:lvl>
     <w:lvl w:ilvl="2" w:tplc="04160005" w:tentative="1">
@@ -768,7 +1378,7 @@
         <w:ind w:left="2160" w:hanging="360"/>
       </w:pPr>
       <w:rPr>
-        <w:rFonts w:ascii="Wingdings" w:hAnsi="Wingdings" w:hint="default"/>
+        <w:rFonts w:hint="default" w:ascii="Wingdings" w:hAnsi="Wingdings"/>
       </w:rPr>
     </w:lvl>
     <w:lvl w:ilvl="3" w:tplc="04160001" w:tentative="1">
@@ -780,7 +1390,7 @@
         <w:ind w:left="2880" w:hanging="360"/>
       </w:pPr>
       <w:rPr>
-        <w:rFonts w:ascii="Symbol" w:hAnsi="Symbol" w:hint="default"/>
+        <w:rFonts w:hint="default" w:ascii="Symbol" w:hAnsi="Symbol"/>
       </w:rPr>
     </w:lvl>
     <w:lvl w:ilvl="4" w:tplc="04160003" w:tentative="1">
@@ -792,7 +1402,7 @@
         <w:ind w:left="3600" w:hanging="360"/>
       </w:pPr>
       <w:rPr>
-        <w:rFonts w:ascii="Courier New" w:hAnsi="Courier New" w:cs="Courier New" w:hint="default"/>
+        <w:rFonts w:hint="default" w:ascii="Courier New" w:hAnsi="Courier New" w:cs="Courier New"/>
       </w:rPr>
     </w:lvl>
     <w:lvl w:ilvl="5" w:tplc="04160005" w:tentative="1">
@@ -804,7 +1414,7 @@
         <w:ind w:left="4320" w:hanging="360"/>
       </w:pPr>
       <w:rPr>
-        <w:rFonts w:ascii="Wingdings" w:hAnsi="Wingdings" w:hint="default"/>
+        <w:rFonts w:hint="default" w:ascii="Wingdings" w:hAnsi="Wingdings"/>
       </w:rPr>
     </w:lvl>
     <w:lvl w:ilvl="6" w:tplc="04160001" w:tentative="1">
@@ -816,7 +1426,7 @@
         <w:ind w:left="5040" w:hanging="360"/>
       </w:pPr>
       <w:rPr>
-        <w:rFonts w:ascii="Symbol" w:hAnsi="Symbol" w:hint="default"/>
+        <w:rFonts w:hint="default" w:ascii="Symbol" w:hAnsi="Symbol"/>
       </w:rPr>
     </w:lvl>
     <w:lvl w:ilvl="7" w:tplc="04160003" w:tentative="1">
@@ -828,7 +1438,7 @@
         <w:ind w:left="5760" w:hanging="360"/>
       </w:pPr>
       <w:rPr>
-        <w:rFonts w:ascii="Courier New" w:hAnsi="Courier New" w:cs="Courier New" w:hint="default"/>
+        <w:rFonts w:hint="default" w:ascii="Courier New" w:hAnsi="Courier New" w:cs="Courier New"/>
       </w:rPr>
     </w:lvl>
     <w:lvl w:ilvl="8" w:tplc="04160005" w:tentative="1">
@@ -840,7 +1450,7 @@
         <w:ind w:left="6480" w:hanging="360"/>
       </w:pPr>
       <w:rPr>
-        <w:rFonts w:ascii="Wingdings" w:hAnsi="Wingdings" w:hint="default"/>
+        <w:rFonts w:hint="default" w:ascii="Wingdings" w:hAnsi="Wingdings"/>
       </w:rPr>
     </w:lvl>
   </w:abstractNum>
@@ -857,7 +1467,7 @@
         <w:ind w:left="720" w:hanging="360"/>
       </w:pPr>
       <w:rPr>
-        <w:rFonts w:ascii="Wingdings" w:hAnsi="Wingdings" w:hint="default"/>
+        <w:rFonts w:hint="default" w:ascii="Wingdings" w:hAnsi="Wingdings"/>
       </w:rPr>
     </w:lvl>
     <w:lvl w:ilvl="1" w:tplc="04160003" w:tentative="1">
@@ -869,7 +1479,7 @@
         <w:ind w:left="1440" w:hanging="360"/>
       </w:pPr>
       <w:rPr>
-        <w:rFonts w:ascii="Courier New" w:hAnsi="Courier New" w:cs="Courier New" w:hint="default"/>
+        <w:rFonts w:hint="default" w:ascii="Courier New" w:hAnsi="Courier New" w:cs="Courier New"/>
       </w:rPr>
     </w:lvl>
     <w:lvl w:ilvl="2" w:tplc="04160005" w:tentative="1">
@@ -881,7 +1491,7 @@
         <w:ind w:left="2160" w:hanging="360"/>
       </w:pPr>
       <w:rPr>
-        <w:rFonts w:ascii="Wingdings" w:hAnsi="Wingdings" w:hint="default"/>
+        <w:rFonts w:hint="default" w:ascii="Wingdings" w:hAnsi="Wingdings"/>
       </w:rPr>
     </w:lvl>
     <w:lvl w:ilvl="3" w:tplc="04160001" w:tentative="1">
@@ -893,7 +1503,7 @@
         <w:ind w:left="2880" w:hanging="360"/>
       </w:pPr>
       <w:rPr>
-        <w:rFonts w:ascii="Symbol" w:hAnsi="Symbol" w:hint="default"/>
+        <w:rFonts w:hint="default" w:ascii="Symbol" w:hAnsi="Symbol"/>
       </w:rPr>
     </w:lvl>
     <w:lvl w:ilvl="4" w:tplc="04160003" w:tentative="1">
@@ -905,7 +1515,7 @@
         <w:ind w:left="3600" w:hanging="360"/>
       </w:pPr>
       <w:rPr>
-        <w:rFonts w:ascii="Courier New" w:hAnsi="Courier New" w:cs="Courier New" w:hint="default"/>
+        <w:rFonts w:hint="default" w:ascii="Courier New" w:hAnsi="Courier New" w:cs="Courier New"/>
       </w:rPr>
     </w:lvl>
     <w:lvl w:ilvl="5" w:tplc="04160005" w:tentative="1">
@@ -917,7 +1527,7 @@
         <w:ind w:left="4320" w:hanging="360"/>
       </w:pPr>
       <w:rPr>
-        <w:rFonts w:ascii="Wingdings" w:hAnsi="Wingdings" w:hint="default"/>
+        <w:rFonts w:hint="default" w:ascii="Wingdings" w:hAnsi="Wingdings"/>
       </w:rPr>
     </w:lvl>
     <w:lvl w:ilvl="6" w:tplc="04160001" w:tentative="1">
@@ -929,7 +1539,7 @@
         <w:ind w:left="5040" w:hanging="360"/>
       </w:pPr>
       <w:rPr>
-        <w:rFonts w:ascii="Symbol" w:hAnsi="Symbol" w:hint="default"/>
+        <w:rFonts w:hint="default" w:ascii="Symbol" w:hAnsi="Symbol"/>
       </w:rPr>
     </w:lvl>
     <w:lvl w:ilvl="7" w:tplc="04160003" w:tentative="1">
@@ -941,7 +1551,7 @@
         <w:ind w:left="5760" w:hanging="360"/>
       </w:pPr>
       <w:rPr>
-        <w:rFonts w:ascii="Courier New" w:hAnsi="Courier New" w:cs="Courier New" w:hint="default"/>
+        <w:rFonts w:hint="default" w:ascii="Courier New" w:hAnsi="Courier New" w:cs="Courier New"/>
       </w:rPr>
     </w:lvl>
     <w:lvl w:ilvl="8" w:tplc="04160005" w:tentative="1">
@@ -953,10 +1563,25 @@
         <w:ind w:left="6480" w:hanging="360"/>
       </w:pPr>
       <w:rPr>
-        <w:rFonts w:ascii="Wingdings" w:hAnsi="Wingdings" w:hint="default"/>
+        <w:rFonts w:hint="default" w:ascii="Wingdings" w:hAnsi="Wingdings"/>
       </w:rPr>
     </w:lvl>
   </w:abstractNum>
+  <w:num w:numId="7">
+    <w:abstractNumId w:val="6"/>
+  </w:num>
+  <w:num w:numId="6">
+    <w:abstractNumId w:val="5"/>
+  </w:num>
+  <w:num w:numId="5">
+    <w:abstractNumId w:val="4"/>
+  </w:num>
+  <w:num w:numId="4">
+    <w:abstractNumId w:val="3"/>
+  </w:num>
+  <w:num w:numId="3">
+    <w:abstractNumId w:val="2"/>
+  </w:num>
   <w:num w:numId="1">
     <w:abstractNumId w:val="0"/>
   </w:num>
@@ -967,11 +1592,11 @@
 </file>
 
 <file path=word/styles.xml><?xml version="1.0" encoding="utf-8"?>
-<w:styles xmlns:mc="http://schemas.openxmlformats.org/markup-compatibility/2006" xmlns:r="http://schemas.openxmlformats.org/officeDocument/2006/relationships" xmlns:w="http://schemas.openxmlformats.org/wordprocessingml/2006/main" xmlns:w14="http://schemas.microsoft.com/office/word/2010/wordml" xmlns:w15="http://schemas.microsoft.com/office/word/2012/wordml" mc:Ignorable="w14 w15">
+<w:styles xmlns:wp14="http://schemas.microsoft.com/office/word/2010/wordprocessingDrawing" xmlns:mc="http://schemas.openxmlformats.org/markup-compatibility/2006" xmlns:r="http://schemas.openxmlformats.org/officeDocument/2006/relationships" xmlns:w="http://schemas.openxmlformats.org/wordprocessingml/2006/main" xmlns:w14="http://schemas.microsoft.com/office/word/2010/wordml" xmlns:w15="http://schemas.microsoft.com/office/word/2012/wordml" mc:Ignorable="w14 w15 wp14">
   <w:docDefaults>
     <w:rPrDefault>
       <w:rPr>
-        <w:rFonts w:asciiTheme="minorHAnsi" w:eastAsiaTheme="minorHAnsi" w:hAnsiTheme="minorHAnsi" w:cstheme="minorBidi"/>
+        <w:rFonts w:asciiTheme="minorHAnsi" w:hAnsiTheme="minorHAnsi" w:eastAsiaTheme="minorHAnsi" w:cstheme="minorBidi"/>
         <w:sz w:val="22"/>
         <w:szCs w:val="22"/>
         <w:lang w:val="pt-BR" w:eastAsia="en-US" w:bidi="ar-SA"/>
@@ -986,14 +1611,14 @@
   <w:latentStyles w:defLockedState="0" w:defUIPriority="99" w:defSemiHidden="0" w:defUnhideWhenUsed="0" w:defQFormat="0" w:count="371">
     <w:lsdException w:name="Normal" w:uiPriority="0" w:qFormat="1"/>
     <w:lsdException w:name="heading 1" w:uiPriority="9" w:qFormat="1"/>
-    <w:lsdException w:name="heading 2" w:semiHidden="1" w:uiPriority="9" w:unhideWhenUsed="1" w:qFormat="1"/>
-    <w:lsdException w:name="heading 3" w:semiHidden="1" w:uiPriority="9" w:unhideWhenUsed="1" w:qFormat="1"/>
-    <w:lsdException w:name="heading 4" w:semiHidden="1" w:uiPriority="9" w:unhideWhenUsed="1" w:qFormat="1"/>
-    <w:lsdException w:name="heading 5" w:semiHidden="1" w:uiPriority="9" w:unhideWhenUsed="1" w:qFormat="1"/>
-    <w:lsdException w:name="heading 6" w:semiHidden="1" w:uiPriority="9" w:unhideWhenUsed="1" w:qFormat="1"/>
-    <w:lsdException w:name="heading 7" w:semiHidden="1" w:uiPriority="9" w:unhideWhenUsed="1" w:qFormat="1"/>
-    <w:lsdException w:name="heading 8" w:semiHidden="1" w:uiPriority="9" w:unhideWhenUsed="1" w:qFormat="1"/>
-    <w:lsdException w:name="heading 9" w:semiHidden="1" w:uiPriority="9" w:unhideWhenUsed="1" w:qFormat="1"/>
+    <w:lsdException w:name="heading 2" w:uiPriority="9" w:semiHidden="1" w:unhideWhenUsed="1" w:qFormat="1"/>
+    <w:lsdException w:name="heading 3" w:uiPriority="9" w:semiHidden="1" w:unhideWhenUsed="1" w:qFormat="1"/>
+    <w:lsdException w:name="heading 4" w:uiPriority="9" w:semiHidden="1" w:unhideWhenUsed="1" w:qFormat="1"/>
+    <w:lsdException w:name="heading 5" w:uiPriority="9" w:semiHidden="1" w:unhideWhenUsed="1" w:qFormat="1"/>
+    <w:lsdException w:name="heading 6" w:uiPriority="9" w:semiHidden="1" w:unhideWhenUsed="1" w:qFormat="1"/>
+    <w:lsdException w:name="heading 7" w:uiPriority="9" w:semiHidden="1" w:unhideWhenUsed="1" w:qFormat="1"/>
+    <w:lsdException w:name="heading 8" w:uiPriority="9" w:semiHidden="1" w:unhideWhenUsed="1" w:qFormat="1"/>
+    <w:lsdException w:name="heading 9" w:uiPriority="9" w:semiHidden="1" w:unhideWhenUsed="1" w:qFormat="1"/>
     <w:lsdException w:name="index 1" w:semiHidden="1" w:unhideWhenUsed="1"/>
     <w:lsdException w:name="index 2" w:semiHidden="1" w:unhideWhenUsed="1"/>
     <w:lsdException w:name="index 3" w:semiHidden="1" w:unhideWhenUsed="1"/>
@@ -1003,22 +1628,22 @@
     <w:lsdException w:name="index 7" w:semiHidden="1" w:unhideWhenUsed="1"/>
     <w:lsdException w:name="index 8" w:semiHidden="1" w:unhideWhenUsed="1"/>
     <w:lsdException w:name="index 9" w:semiHidden="1" w:unhideWhenUsed="1"/>
-    <w:lsdException w:name="toc 1" w:semiHidden="1" w:uiPriority="39" w:unhideWhenUsed="1"/>
-    <w:lsdException w:name="toc 2" w:semiHidden="1" w:uiPriority="39" w:unhideWhenUsed="1"/>
-    <w:lsdException w:name="toc 3" w:semiHidden="1" w:uiPriority="39" w:unhideWhenUsed="1"/>
-    <w:lsdException w:name="toc 4" w:semiHidden="1" w:uiPriority="39" w:unhideWhenUsed="1"/>
-    <w:lsdException w:name="toc 5" w:semiHidden="1" w:uiPriority="39" w:unhideWhenUsed="1"/>
-    <w:lsdException w:name="toc 6" w:semiHidden="1" w:uiPriority="39" w:unhideWhenUsed="1"/>
-    <w:lsdException w:name="toc 7" w:semiHidden="1" w:uiPriority="39" w:unhideWhenUsed="1"/>
-    <w:lsdException w:name="toc 8" w:semiHidden="1" w:uiPriority="39" w:unhideWhenUsed="1"/>
-    <w:lsdException w:name="toc 9" w:semiHidden="1" w:uiPriority="39" w:unhideWhenUsed="1"/>
+    <w:lsdException w:name="toc 1" w:uiPriority="39" w:semiHidden="1" w:unhideWhenUsed="1"/>
+    <w:lsdException w:name="toc 2" w:uiPriority="39" w:semiHidden="1" w:unhideWhenUsed="1"/>
+    <w:lsdException w:name="toc 3" w:uiPriority="39" w:semiHidden="1" w:unhideWhenUsed="1"/>
+    <w:lsdException w:name="toc 4" w:uiPriority="39" w:semiHidden="1" w:unhideWhenUsed="1"/>
+    <w:lsdException w:name="toc 5" w:uiPriority="39" w:semiHidden="1" w:unhideWhenUsed="1"/>
+    <w:lsdException w:name="toc 6" w:uiPriority="39" w:semiHidden="1" w:unhideWhenUsed="1"/>
+    <w:lsdException w:name="toc 7" w:uiPriority="39" w:semiHidden="1" w:unhideWhenUsed="1"/>
+    <w:lsdException w:name="toc 8" w:uiPriority="39" w:semiHidden="1" w:unhideWhenUsed="1"/>
+    <w:lsdException w:name="toc 9" w:uiPriority="39" w:semiHidden="1" w:unhideWhenUsed="1"/>
     <w:lsdException w:name="Normal Indent" w:semiHidden="1" w:unhideWhenUsed="1"/>
     <w:lsdException w:name="footnote text" w:semiHidden="1" w:unhideWhenUsed="1"/>
     <w:lsdException w:name="annotation text" w:semiHidden="1" w:unhideWhenUsed="1"/>
     <w:lsdException w:name="header" w:semiHidden="1" w:unhideWhenUsed="1"/>
     <w:lsdException w:name="footer" w:semiHidden="1" w:unhideWhenUsed="1"/>
     <w:lsdException w:name="index heading" w:semiHidden="1" w:unhideWhenUsed="1"/>
-    <w:lsdException w:name="caption" w:semiHidden="1" w:uiPriority="35" w:unhideWhenUsed="1" w:qFormat="1"/>
+    <w:lsdException w:name="caption" w:uiPriority="35" w:semiHidden="1" w:unhideWhenUsed="1" w:qFormat="1"/>
     <w:lsdException w:name="table of figures" w:semiHidden="1" w:unhideWhenUsed="1"/>
     <w:lsdException w:name="envelope address" w:semiHidden="1" w:unhideWhenUsed="1"/>
     <w:lsdException w:name="envelope return" w:semiHidden="1" w:unhideWhenUsed="1"/>
@@ -1049,7 +1674,7 @@
     <w:lsdException w:name="Title" w:uiPriority="10" w:qFormat="1"/>
     <w:lsdException w:name="Closing" w:semiHidden="1" w:unhideWhenUsed="1"/>
     <w:lsdException w:name="Signature" w:semiHidden="1" w:unhideWhenUsed="1"/>
-    <w:lsdException w:name="Default Paragraph Font" w:semiHidden="1" w:uiPriority="1" w:unhideWhenUsed="1"/>
+    <w:lsdException w:name="Default Paragraph Font" w:uiPriority="1" w:semiHidden="1" w:unhideWhenUsed="1"/>
     <w:lsdException w:name="Body Text" w:semiHidden="1" w:unhideWhenUsed="1"/>
     <w:lsdException w:name="Body Text Indent" w:semiHidden="1" w:unhideWhenUsed="1"/>
     <w:lsdException w:name="List Continue" w:semiHidden="1" w:unhideWhenUsed="1"/>
@@ -1249,8 +1874,8 @@
     <w:lsdException w:name="Subtle Reference" w:uiPriority="31" w:qFormat="1"/>
     <w:lsdException w:name="Intense Reference" w:uiPriority="32" w:qFormat="1"/>
     <w:lsdException w:name="Book Title" w:uiPriority="33" w:qFormat="1"/>
-    <w:lsdException w:name="Bibliography" w:semiHidden="1" w:uiPriority="37" w:unhideWhenUsed="1"/>
-    <w:lsdException w:name="TOC Heading" w:semiHidden="1" w:uiPriority="39" w:unhideWhenUsed="1" w:qFormat="1"/>
+    <w:lsdException w:name="Bibliography" w:uiPriority="37" w:semiHidden="1" w:unhideWhenUsed="1"/>
+    <w:lsdException w:name="TOC Heading" w:uiPriority="39" w:semiHidden="1" w:unhideWhenUsed="1" w:qFormat="1"/>
     <w:lsdException w:name="Plain Table 1" w:uiPriority="41"/>
     <w:lsdException w:name="Plain Table 2" w:uiPriority="42"/>
     <w:lsdException w:name="Plain Table 3" w:uiPriority="43"/>
@@ -1356,17 +1981,17 @@
     <w:lsdException w:name="List Table 6 Colorful Accent 6" w:uiPriority="51"/>
     <w:lsdException w:name="List Table 7 Colorful Accent 6" w:uiPriority="52"/>
   </w:latentStyles>
-  <w:style w:type="paragraph" w:default="1" w:styleId="Normal">
+  <w:style w:type="paragraph" w:styleId="Normal" w:default="1">
     <w:name w:val="Normal"/>
     <w:qFormat/>
   </w:style>
-  <w:style w:type="character" w:default="1" w:styleId="Fontepargpadro">
+  <w:style w:type="character" w:styleId="Fontepargpadro" w:default="1">
     <w:name w:val="Default Paragraph Font"/>
     <w:uiPriority w:val="1"/>
     <w:semiHidden/>
     <w:unhideWhenUsed/>
   </w:style>
-  <w:style w:type="table" w:default="1" w:styleId="Tabelanormal">
+  <w:style w:type="table" w:styleId="Tabelanormal" w:default="1">
     <w:name w:val="Normal Table"/>
     <w:uiPriority w:val="99"/>
     <w:semiHidden/>
@@ -1381,7 +2006,7 @@
       </w:tblCellMar>
     </w:tblPr>
   </w:style>
-  <w:style w:type="numbering" w:default="1" w:styleId="Semlista">
+  <w:style w:type="numbering" w:styleId="Semlista" w:default="1">
     <w:name w:val="No List"/>
     <w:uiPriority w:val="99"/>
     <w:semiHidden/>
@@ -1398,12 +2023,12 @@
     <w:tblPr>
       <w:tblInd w:w="0" w:type="dxa"/>
       <w:tblBorders>
-        <w:top w:val="single" w:sz="4" w:space="0" w:color="auto"/>
-        <w:left w:val="single" w:sz="4" w:space="0" w:color="auto"/>
-        <w:bottom w:val="single" w:sz="4" w:space="0" w:color="auto"/>
-        <w:right w:val="single" w:sz="4" w:space="0" w:color="auto"/>
-        <w:insideH w:val="single" w:sz="4" w:space="0" w:color="auto"/>
-        <w:insideV w:val="single" w:sz="4" w:space="0" w:color="auto"/>
+        <w:top w:val="single" w:color="auto" w:sz="4" w:space="0"/>
+        <w:left w:val="single" w:color="auto" w:sz="4" w:space="0"/>
+        <w:bottom w:val="single" w:color="auto" w:sz="4" w:space="0"/>
+        <w:right w:val="single" w:color="auto" w:sz="4" w:space="0"/>
+        <w:insideH w:val="single" w:color="auto" w:sz="4" w:space="0"/>
+        <w:insideV w:val="single" w:color="auto" w:sz="4" w:space="0"/>
       </w:tblBorders>
       <w:tblCellMar>
         <w:top w:w="0" w:type="dxa"/>
@@ -1428,7 +2053,7 @@
       <w:spacing w:after="0" w:line="240" w:lineRule="auto"/>
     </w:pPr>
   </w:style>
-  <w:style w:type="character" w:customStyle="1" w:styleId="CabealhoChar">
+  <w:style w:type="character" w:styleId="CabealhoChar" w:customStyle="1">
     <w:name w:val="Cabeçalho Char"/>
     <w:basedOn w:val="Fontepargpadro"/>
     <w:link w:val="Cabealho"/>
@@ -1450,12 +2075,75 @@
       <w:spacing w:after="0" w:line="240" w:lineRule="auto"/>
     </w:pPr>
   </w:style>
-  <w:style w:type="character" w:customStyle="1" w:styleId="RodapChar">
+  <w:style w:type="character" w:styleId="RodapChar" w:customStyle="1">
     <w:name w:val="Rodapé Char"/>
     <w:basedOn w:val="Fontepargpadro"/>
     <w:link w:val="Rodap"/>
     <w:uiPriority w:val="99"/>
     <w:rsid w:val="007E2FDF"/>
+  </w:style>
+  <w:style xmlns:w14="http://schemas.microsoft.com/office/word/2010/wordml" xmlns:mc="http://schemas.openxmlformats.org/markup-compatibility/2006" xmlns:w="http://schemas.openxmlformats.org/wordprocessingml/2006/main" w:type="table" w:styleId="GridTable1Light-Accent4" mc:Ignorable="w14">
+    <w:name xmlns:w="http://schemas.openxmlformats.org/wordprocessingml/2006/main" w:val="Grid Table 1 Light Accent 4"/>
+    <w:basedOn xmlns:w="http://schemas.openxmlformats.org/wordprocessingml/2006/main" w:val="Tabelanormal"/>
+    <w:uiPriority xmlns:w="http://schemas.openxmlformats.org/wordprocessingml/2006/main" w:val="46"/>
+    <w:pPr xmlns:w="http://schemas.openxmlformats.org/wordprocessingml/2006/main">
+      <w:spacing xmlns:w="http://schemas.openxmlformats.org/wordprocessingml/2006/main" w:after="0" w:line="240" w:lineRule="auto"/>
+    </w:pPr>
+    <w:tblPr xmlns:w="http://schemas.openxmlformats.org/wordprocessingml/2006/main">
+      <w:tblStyleRowBandSize w:val="1"/>
+      <w:tblStyleColBandSize w:val="1"/>
+      <w:tblInd w:w="0" w:type="dxa"/>
+      <w:tblBorders>
+        <w:top w:val="single" w:color="FFE599" w:themeColor="accent4" w:themeTint="66" w:sz="4" w:space="0"/>
+        <w:left w:val="single" w:color="FFE599" w:themeColor="accent4" w:themeTint="66" w:sz="4" w:space="0"/>
+        <w:bottom w:val="single" w:color="FFE599" w:themeColor="accent4" w:themeTint="66" w:sz="4" w:space="0"/>
+        <w:right w:val="single" w:color="FFE599" w:themeColor="accent4" w:themeTint="66" w:sz="4" w:space="0"/>
+        <w:insideH w:val="single" w:color="FFE599" w:themeColor="accent4" w:themeTint="66" w:sz="4" w:space="0"/>
+        <w:insideV w:val="single" w:color="FFE599" w:themeColor="accent4" w:themeTint="66" w:sz="4" w:space="0"/>
+      </w:tblBorders>
+      <w:tblCellMar>
+        <w:top w:w="0" w:type="dxa"/>
+        <w:left w:w="108" w:type="dxa"/>
+        <w:bottom w:w="0" w:type="dxa"/>
+        <w:right w:w="108" w:type="dxa"/>
+      </w:tblCellMar>
+    </w:tblPr>
+    <w:tblStylePr xmlns:w="http://schemas.openxmlformats.org/wordprocessingml/2006/main" w:type="firstRow">
+      <w:rPr>
+        <w:b/>
+        <w:bCs/>
+      </w:rPr>
+      <w:tblPr/>
+      <w:tcPr>
+        <w:tcBorders>
+          <w:bottom w:val="single" w:color="FFD966" w:themeColor="accent4" w:themeTint="99" w:sz="12" w:space="0"/>
+        </w:tcBorders>
+      </w:tcPr>
+    </w:tblStylePr>
+    <w:tblStylePr xmlns:w="http://schemas.openxmlformats.org/wordprocessingml/2006/main" w:type="lastRow">
+      <w:rPr>
+        <w:b/>
+        <w:bCs/>
+      </w:rPr>
+      <w:tblPr/>
+      <w:tcPr>
+        <w:tcBorders>
+          <w:top w:val="double" w:color="FFD966" w:themeColor="accent4" w:themeTint="99" w:sz="2" w:space="0"/>
+        </w:tcBorders>
+      </w:tcPr>
+    </w:tblStylePr>
+    <w:tblStylePr xmlns:w="http://schemas.openxmlformats.org/wordprocessingml/2006/main" w:type="firstCol">
+      <w:rPr>
+        <w:b/>
+        <w:bCs/>
+      </w:rPr>
+    </w:tblStylePr>
+    <w:tblStylePr xmlns:w="http://schemas.openxmlformats.org/wordprocessingml/2006/main" w:type="lastCol">
+      <w:rPr>
+        <w:b/>
+        <w:bCs/>
+      </w:rPr>
+    </w:tblStylePr>
   </w:style>
 </w:styles>
 </file>

</xml_diff>